<commit_message>
Added Cloud Service we will be using.
Microsoft Azure, simple document edit.
</commit_message>
<xml_diff>
--- a/Documents/Possible Cloud Based Databases.docx
+++ b/Documents/Possible Cloud Based Databases.docx
@@ -1,9 +1,10 @@
 
 <file path=word/document.xml><?xml version="1.0" encoding="utf-8"?>
-<w:document xmlns:wpc="http://schemas.microsoft.com/office/word/2010/wordprocessingCanvas" xmlns:cx="http://schemas.microsoft.com/office/drawing/2014/chartex" xmlns:cx1="http://schemas.microsoft.com/office/drawing/2015/9/8/chartex" xmlns:cx2="http://schemas.microsoft.com/office/drawing/2015/10/21/chartex" xmlns:cx3="http://schemas.microsoft.com/office/drawing/2016/5/9/chartex" xmlns:cx4="http://schemas.microsoft.com/office/drawing/2016/5/10/chartex" xmlns:cx5="http://schemas.microsoft.com/office/drawing/2016/5/11/chartex" xmlns:cx6="http://schemas.microsoft.com/office/drawing/2016/5/12/chartex" xmlns:cx7="http://schemas.microsoft.com/office/drawing/2016/5/13/chartex" xmlns:cx8="http://schemas.microsoft.com/office/drawing/2016/5/14/chartex" xmlns:mc="http://schemas.openxmlformats.org/markup-compatibility/2006" xmlns:aink="http://schemas.microsoft.com/office/drawing/2016/ink" xmlns:am3d="http://schemas.microsoft.com/office/drawing/2017/model3d" xmlns:o="urn:schemas-microsoft-com:office:office" xmlns:r="http://schemas.openxmlformats.org/officeDocument/2006/relationships" xmlns:m="http://schemas.openxmlformats.org/officeDocument/2006/math" xmlns:v="urn:schemas-microsoft-com:vml" xmlns:wp14="http://schemas.microsoft.com/office/word/2010/wordprocessingDrawing" xmlns:wp="http://schemas.openxmlformats.org/drawingml/2006/wordprocessingDrawing" xmlns:w10="urn:schemas-microsoft-com:office:word" xmlns:w="http://schemas.openxmlformats.org/wordprocessingml/2006/main" xmlns:w14="http://schemas.microsoft.com/office/word/2010/wordml" xmlns:w15="http://schemas.microsoft.com/office/word/2012/wordml" xmlns:w16cid="http://schemas.microsoft.com/office/word/2016/wordml/cid" xmlns:w16se="http://schemas.microsoft.com/office/word/2015/wordml/symex" xmlns:wpg="http://schemas.microsoft.com/office/word/2010/wordprocessingGroup" xmlns:wpi="http://schemas.microsoft.com/office/word/2010/wordprocessingInk" xmlns:wne="http://schemas.microsoft.com/office/word/2006/wordml" xmlns:wps="http://schemas.microsoft.com/office/word/2010/wordprocessingShape" mc:Ignorable="w14 w15 w16se w16cid wp14">
+<w:document xmlns:o="urn:schemas-microsoft-com:office:office" xmlns:r="http://schemas.openxmlformats.org/officeDocument/2006/relationships" xmlns:v="urn:schemas-microsoft-com:vml" xmlns:w="http://schemas.openxmlformats.org/wordprocessingml/2006/main" xmlns:w10="urn:schemas-microsoft-com:office:word" xmlns:wp="http://schemas.openxmlformats.org/drawingml/2006/wordprocessingDrawing" xmlns:wps="http://schemas.microsoft.com/office/word/2010/wordprocessingShape" xmlns:wpg="http://schemas.microsoft.com/office/word/2010/wordprocessingGroup" xmlns:mc="http://schemas.openxmlformats.org/markup-compatibility/2006" xmlns:wp14="http://schemas.microsoft.com/office/word/2010/wordprocessingDrawing" xmlns:w14="http://schemas.microsoft.com/office/word/2010/wordml" mc:Ignorable="w14 wp14">
   <w:body>
     <w:p>
       <w:pPr>
+        <w:pStyle w:val="Normal"/>
         <w:jc w:val="center"/>
         <w:rPr>
           <w:rFonts w:ascii="Times New Roman" w:hAnsi="Times New Roman" w:cs="Times New Roman"/>
@@ -12,17 +13,10 @@
       </w:pPr>
       <w:r>
         <w:rPr>
-          <w:rFonts w:ascii="Times New Roman" w:hAnsi="Times New Roman" w:cs="Times New Roman"/>
+          <w:rFonts w:cs="Times New Roman" w:ascii="Times New Roman" w:hAnsi="Times New Roman"/>
           <w:sz w:val="32"/>
         </w:rPr>
-        <w:t xml:space="preserve">Possible </w:t>
-      </w:r>
-      <w:r>
-        <w:rPr>
-          <w:rFonts w:ascii="Times New Roman" w:hAnsi="Times New Roman" w:cs="Times New Roman"/>
-          <w:sz w:val="32"/>
-        </w:rPr>
-        <w:t>Cloud Based Databases</w:t>
+        <w:t>Possible Cloud Based Databases</w:t>
       </w:r>
     </w:p>
     <w:p>
@@ -32,23 +26,20 @@
           <w:ilvl w:val="0"/>
           <w:numId w:val="1"/>
         </w:numPr>
-        <w:rPr>
-          <w:rFonts w:ascii="Times New Roman" w:hAnsi="Times New Roman" w:cs="Times New Roman"/>
-          <w:sz w:val="24"/>
-        </w:rPr>
-      </w:pPr>
-      <w:r>
-        <w:rPr>
-          <w:rFonts w:ascii="Times New Roman" w:hAnsi="Times New Roman" w:cs="Times New Roman"/>
+        <w:rPr/>
+      </w:pPr>
+      <w:r>
+        <w:rPr>
+          <w:rFonts w:cs="Times New Roman" w:ascii="Times New Roman" w:hAnsi="Times New Roman"/>
           <w:sz w:val="24"/>
         </w:rPr>
         <w:t>Amazon Relational Database (</w:t>
       </w:r>
-      <w:hyperlink r:id="rId5" w:history="1">
+      <w:hyperlink r:id="rId2">
         <w:r>
           <w:rPr>
-            <w:rStyle w:val="Hyperlink"/>
-            <w:rFonts w:ascii="Times New Roman" w:hAnsi="Times New Roman" w:cs="Times New Roman"/>
+            <w:rStyle w:val="InternetLink"/>
+            <w:rFonts w:cs="Times New Roman" w:ascii="Times New Roman" w:hAnsi="Times New Roman"/>
             <w:sz w:val="24"/>
           </w:rPr>
           <w:t>https://aws.amazon.com/free/</w:t>
@@ -56,7 +47,7 @@
       </w:hyperlink>
       <w:r>
         <w:rPr>
-          <w:rFonts w:ascii="Times New Roman" w:hAnsi="Times New Roman" w:cs="Times New Roman"/>
+          <w:rFonts w:cs="Times New Roman" w:ascii="Times New Roman" w:hAnsi="Times New Roman"/>
           <w:sz w:val="24"/>
         </w:rPr>
         <w:t>)</w:t>
@@ -76,7 +67,7 @@
       </w:pPr>
       <w:r>
         <w:rPr>
-          <w:rFonts w:ascii="Times New Roman" w:hAnsi="Times New Roman" w:cs="Times New Roman"/>
+          <w:rFonts w:cs="Times New Roman" w:ascii="Times New Roman" w:hAnsi="Times New Roman"/>
           <w:sz w:val="24"/>
         </w:rPr>
         <w:t>Pros</w:t>
@@ -96,7 +87,7 @@
       </w:pPr>
       <w:r>
         <w:rPr>
-          <w:rFonts w:ascii="Times New Roman" w:hAnsi="Times New Roman" w:cs="Times New Roman"/>
+          <w:rFonts w:cs="Times New Roman" w:ascii="Times New Roman" w:hAnsi="Times New Roman"/>
           <w:sz w:val="24"/>
         </w:rPr>
         <w:t>Free trial</w:t>
@@ -116,7 +107,7 @@
       </w:pPr>
       <w:r>
         <w:rPr>
-          <w:rFonts w:ascii="Times New Roman" w:hAnsi="Times New Roman" w:cs="Times New Roman"/>
+          <w:rFonts w:cs="Times New Roman" w:ascii="Times New Roman" w:hAnsi="Times New Roman"/>
           <w:sz w:val="24"/>
         </w:rPr>
         <w:t>Supports multiple database types</w:t>
@@ -136,7 +127,7 @@
       </w:pPr>
       <w:r>
         <w:rPr>
-          <w:rFonts w:ascii="Times New Roman" w:hAnsi="Times New Roman" w:cs="Times New Roman"/>
+          <w:rFonts w:cs="Times New Roman" w:ascii="Times New Roman" w:hAnsi="Times New Roman"/>
           <w:sz w:val="24"/>
         </w:rPr>
         <w:t>Cons</w:t>
@@ -151,12 +142,15 @@
         </w:numPr>
         <w:rPr>
           <w:rFonts w:ascii="Times New Roman" w:hAnsi="Times New Roman" w:cs="Times New Roman"/>
-          <w:sz w:val="24"/>
-        </w:rPr>
-      </w:pPr>
-      <w:r>
-        <w:rPr>
-          <w:rFonts w:ascii="Times New Roman" w:hAnsi="Times New Roman" w:cs="Times New Roman"/>
+          <w:b/>
+          <w:b/>
+          <w:bCs/>
+          <w:sz w:val="24"/>
+        </w:rPr>
+      </w:pPr>
+      <w:r>
+        <w:rPr>
+          <w:rFonts w:cs="Times New Roman" w:ascii="Times New Roman" w:hAnsi="Times New Roman"/>
           <w:sz w:val="24"/>
         </w:rPr>
         <w:t>Difficult to learn</w:t>
@@ -169,23 +163,24 @@
           <w:ilvl w:val="0"/>
           <w:numId w:val="1"/>
         </w:numPr>
-        <w:rPr>
-          <w:rFonts w:ascii="Times New Roman" w:hAnsi="Times New Roman" w:cs="Times New Roman"/>
-          <w:sz w:val="24"/>
-        </w:rPr>
-      </w:pPr>
-      <w:r>
-        <w:rPr>
-          <w:rFonts w:ascii="Times New Roman" w:hAnsi="Times New Roman" w:cs="Times New Roman"/>
+        <w:rPr/>
+      </w:pPr>
+      <w:r>
+        <w:rPr>
+          <w:rFonts w:cs="Times New Roman" w:ascii="Times New Roman" w:hAnsi="Times New Roman"/>
+          <w:b/>
+          <w:bCs/>
           <w:sz w:val="24"/>
         </w:rPr>
         <w:t>Microsoft Azure SQL Database (</w:t>
       </w:r>
-      <w:hyperlink r:id="rId6" w:history="1">
+      <w:hyperlink r:id="rId3">
         <w:r>
           <w:rPr>
-            <w:rStyle w:val="Hyperlink"/>
-            <w:rFonts w:ascii="Times New Roman" w:hAnsi="Times New Roman" w:cs="Times New Roman"/>
+            <w:rStyle w:val="InternetLink"/>
+            <w:rFonts w:cs="Times New Roman" w:ascii="Times New Roman" w:hAnsi="Times New Roman"/>
+            <w:b/>
+            <w:bCs/>
             <w:sz w:val="24"/>
           </w:rPr>
           <w:t>https://azure.microsoft.com/en-us/free/services/sql-database/</w:t>
@@ -193,7 +188,9 @@
       </w:hyperlink>
       <w:r>
         <w:rPr>
-          <w:rFonts w:ascii="Times New Roman" w:hAnsi="Times New Roman" w:cs="Times New Roman"/>
+          <w:rFonts w:cs="Times New Roman" w:ascii="Times New Roman" w:hAnsi="Times New Roman"/>
+          <w:b/>
+          <w:bCs/>
           <w:sz w:val="24"/>
         </w:rPr>
         <w:t>)</w:t>
@@ -213,7 +210,9 @@
       </w:pPr>
       <w:r>
         <w:rPr>
-          <w:rFonts w:ascii="Times New Roman" w:hAnsi="Times New Roman" w:cs="Times New Roman"/>
+          <w:rFonts w:cs="Times New Roman" w:ascii="Times New Roman" w:hAnsi="Times New Roman"/>
+          <w:b/>
+          <w:bCs/>
           <w:sz w:val="24"/>
         </w:rPr>
         <w:t>Pros</w:t>
@@ -233,7 +232,9 @@
       </w:pPr>
       <w:r>
         <w:rPr>
-          <w:rFonts w:ascii="Times New Roman" w:hAnsi="Times New Roman" w:cs="Times New Roman"/>
+          <w:rFonts w:cs="Times New Roman" w:ascii="Times New Roman" w:hAnsi="Times New Roman"/>
+          <w:b/>
+          <w:bCs/>
           <w:sz w:val="24"/>
         </w:rPr>
         <w:t>Free trial</w:t>
@@ -253,7 +254,9 @@
       </w:pPr>
       <w:r>
         <w:rPr>
-          <w:rFonts w:ascii="Times New Roman" w:hAnsi="Times New Roman" w:cs="Times New Roman"/>
+          <w:rFonts w:cs="Times New Roman" w:ascii="Times New Roman" w:hAnsi="Times New Roman"/>
+          <w:b/>
+          <w:bCs/>
           <w:sz w:val="24"/>
         </w:rPr>
         <w:t>Free for OIT students</w:t>
@@ -273,7 +276,9 @@
       </w:pPr>
       <w:r>
         <w:rPr>
-          <w:rFonts w:ascii="Times New Roman" w:hAnsi="Times New Roman" w:cs="Times New Roman"/>
+          <w:rFonts w:cs="Times New Roman" w:ascii="Times New Roman" w:hAnsi="Times New Roman"/>
+          <w:b/>
+          <w:bCs/>
           <w:sz w:val="24"/>
         </w:rPr>
         <w:t>Cons</w:t>
@@ -287,16 +292,20 @@
           <w:numId w:val="1"/>
         </w:numPr>
         <w:rPr>
-          <w:rFonts w:ascii="Times New Roman" w:hAnsi="Times New Roman" w:cs="Times New Roman"/>
-          <w:sz w:val="24"/>
-        </w:rPr>
-      </w:pPr>
-      <w:r>
-        <w:rPr>
-          <w:rFonts w:ascii="Times New Roman" w:hAnsi="Times New Roman" w:cs="Times New Roman"/>
+          <w:b/>
+          <w:b/>
+          <w:bCs/>
+        </w:rPr>
+      </w:pPr>
+      <w:r>
+        <w:rPr>
+          <w:rFonts w:cs="Times New Roman" w:ascii="Times New Roman" w:hAnsi="Times New Roman"/>
+          <w:b/>
+          <w:bCs/>
           <w:sz w:val="24"/>
         </w:rPr>
         <w:t>Support issues</w:t>
+        <w:br/>
       </w:r>
     </w:p>
     <w:p>
@@ -304,25 +313,66 @@
         <w:pStyle w:val="ListParagraph"/>
         <w:numPr>
           <w:ilvl w:val="0"/>
-          <w:numId w:val="1"/>
-        </w:numPr>
-        <w:rPr>
-          <w:rFonts w:ascii="Times New Roman" w:hAnsi="Times New Roman" w:cs="Times New Roman"/>
-          <w:sz w:val="24"/>
-        </w:rPr>
-      </w:pPr>
-      <w:r>
-        <w:rPr>
-          <w:rFonts w:ascii="Times New Roman" w:hAnsi="Times New Roman" w:cs="Times New Roman"/>
+          <w:numId w:val="0"/>
+        </w:numPr>
+        <w:ind w:left="2160" w:hanging="0"/>
+        <w:rPr>
+          <w:b/>
+          <w:b/>
+          <w:bCs/>
+        </w:rPr>
+      </w:pPr>
+      <w:r>
+        <w:rPr>
+          <w:rFonts w:cs="Times New Roman" w:ascii="Times New Roman" w:hAnsi="Times New Roman"/>
+          <w:b/>
+          <w:bCs/>
+          <w:sz w:val="24"/>
+        </w:rPr>
+        <w:t>Azure chosen due to better student offerings and likely better interoperability with Microsoft’s SQL Server.</w:t>
+      </w:r>
+    </w:p>
+    <w:p>
+      <w:pPr>
+        <w:pStyle w:val="ListParagraph"/>
+        <w:numPr>
+          <w:ilvl w:val="0"/>
+          <w:numId w:val="0"/>
+        </w:numPr>
+        <w:ind w:left="2160" w:hanging="0"/>
+        <w:rPr>
+          <w:rFonts w:ascii="Times New Roman" w:hAnsi="Times New Roman" w:cs="Times New Roman"/>
+          <w:sz w:val="24"/>
+        </w:rPr>
+      </w:pPr>
+      <w:r>
+        <w:rPr>
+          <w:b/>
+          <w:bCs/>
+        </w:rPr>
+      </w:r>
+    </w:p>
+    <w:p>
+      <w:pPr>
+        <w:pStyle w:val="ListParagraph"/>
+        <w:numPr>
+          <w:ilvl w:val="0"/>
+          <w:numId w:val="1"/>
+        </w:numPr>
+        <w:rPr/>
+      </w:pPr>
+      <w:r>
+        <w:rPr>
+          <w:rFonts w:cs="Times New Roman" w:ascii="Times New Roman" w:hAnsi="Times New Roman"/>
           <w:sz w:val="24"/>
         </w:rPr>
         <w:t>Rackspace Cloud (</w:t>
       </w:r>
-      <w:hyperlink r:id="rId7" w:history="1">
+      <w:hyperlink r:id="rId4">
         <w:r>
           <w:rPr>
-            <w:rStyle w:val="Hyperlink"/>
-            <w:rFonts w:ascii="Times New Roman" w:hAnsi="Times New Roman" w:cs="Times New Roman"/>
+            <w:rStyle w:val="InternetLink"/>
+            <w:rFonts w:cs="Times New Roman" w:ascii="Times New Roman" w:hAnsi="Times New Roman"/>
             <w:sz w:val="24"/>
           </w:rPr>
           <w:t>https://www.rackspace.com/cloud/databases</w:t>
@@ -330,7 +380,7 @@
       </w:hyperlink>
       <w:r>
         <w:rPr>
-          <w:rFonts w:ascii="Times New Roman" w:hAnsi="Times New Roman" w:cs="Times New Roman"/>
+          <w:rFonts w:cs="Times New Roman" w:ascii="Times New Roman" w:hAnsi="Times New Roman"/>
           <w:sz w:val="24"/>
         </w:rPr>
         <w:t>)</w:t>
@@ -350,7 +400,7 @@
       </w:pPr>
       <w:r>
         <w:rPr>
-          <w:rFonts w:ascii="Times New Roman" w:hAnsi="Times New Roman" w:cs="Times New Roman"/>
+          <w:rFonts w:cs="Times New Roman" w:ascii="Times New Roman" w:hAnsi="Times New Roman"/>
           <w:sz w:val="24"/>
         </w:rPr>
         <w:t>Pros</w:t>
@@ -370,7 +420,7 @@
       </w:pPr>
       <w:r>
         <w:rPr>
-          <w:rFonts w:ascii="Times New Roman" w:hAnsi="Times New Roman" w:cs="Times New Roman"/>
+          <w:rFonts w:cs="Times New Roman" w:ascii="Times New Roman" w:hAnsi="Times New Roman"/>
           <w:sz w:val="24"/>
         </w:rPr>
         <w:t>Supports multiple database types</w:t>
@@ -390,7 +440,7 @@
       </w:pPr>
       <w:r>
         <w:rPr>
-          <w:rFonts w:ascii="Times New Roman" w:hAnsi="Times New Roman" w:cs="Times New Roman"/>
+          <w:rFonts w:cs="Times New Roman" w:ascii="Times New Roman" w:hAnsi="Times New Roman"/>
           <w:sz w:val="24"/>
         </w:rPr>
         <w:t>Great customer support</w:t>
@@ -410,7 +460,7 @@
       </w:pPr>
       <w:r>
         <w:rPr>
-          <w:rFonts w:ascii="Times New Roman" w:hAnsi="Times New Roman" w:cs="Times New Roman"/>
+          <w:rFonts w:cs="Times New Roman" w:ascii="Times New Roman" w:hAnsi="Times New Roman"/>
           <w:sz w:val="24"/>
         </w:rPr>
         <w:t>Cons</w:t>
@@ -430,7 +480,7 @@
       </w:pPr>
       <w:r>
         <w:rPr>
-          <w:rFonts w:ascii="Times New Roman" w:hAnsi="Times New Roman" w:cs="Times New Roman"/>
+          <w:rFonts w:cs="Times New Roman" w:ascii="Times New Roman" w:hAnsi="Times New Roman"/>
           <w:sz w:val="24"/>
         </w:rPr>
         <w:t>Low documentation</w:t>
@@ -443,23 +493,20 @@
           <w:ilvl w:val="0"/>
           <w:numId w:val="1"/>
         </w:numPr>
-        <w:rPr>
-          <w:rFonts w:ascii="Times New Roman" w:hAnsi="Times New Roman" w:cs="Times New Roman"/>
-          <w:sz w:val="24"/>
-        </w:rPr>
-      </w:pPr>
-      <w:r>
-        <w:rPr>
-          <w:rFonts w:ascii="Times New Roman" w:hAnsi="Times New Roman" w:cs="Times New Roman"/>
+        <w:rPr/>
+      </w:pPr>
+      <w:r>
+        <w:rPr>
+          <w:rFonts w:cs="Times New Roman" w:ascii="Times New Roman" w:hAnsi="Times New Roman"/>
           <w:sz w:val="24"/>
         </w:rPr>
         <w:t>Oracle Database Cloud (</w:t>
       </w:r>
-      <w:hyperlink r:id="rId8" w:history="1">
+      <w:hyperlink r:id="rId5">
         <w:r>
           <w:rPr>
-            <w:rStyle w:val="Hyperlink"/>
-            <w:rFonts w:ascii="Times New Roman" w:hAnsi="Times New Roman" w:cs="Times New Roman"/>
+            <w:rStyle w:val="InternetLink"/>
+            <w:rFonts w:cs="Times New Roman" w:ascii="Times New Roman" w:hAnsi="Times New Roman"/>
             <w:sz w:val="24"/>
           </w:rPr>
           <w:t>https://cloud.oracle.com/en_US/tryit</w:t>
@@ -467,7 +514,7 @@
       </w:hyperlink>
       <w:r>
         <w:rPr>
-          <w:rFonts w:ascii="Times New Roman" w:hAnsi="Times New Roman" w:cs="Times New Roman"/>
+          <w:rFonts w:cs="Times New Roman" w:ascii="Times New Roman" w:hAnsi="Times New Roman"/>
           <w:sz w:val="24"/>
         </w:rPr>
         <w:t xml:space="preserve">) </w:t>
@@ -487,7 +534,7 @@
       </w:pPr>
       <w:r>
         <w:rPr>
-          <w:rFonts w:ascii="Times New Roman" w:hAnsi="Times New Roman" w:cs="Times New Roman"/>
+          <w:rFonts w:cs="Times New Roman" w:ascii="Times New Roman" w:hAnsi="Times New Roman"/>
           <w:sz w:val="24"/>
         </w:rPr>
         <w:t>Pros</w:t>
@@ -507,7 +554,7 @@
       </w:pPr>
       <w:r>
         <w:rPr>
-          <w:rFonts w:ascii="Times New Roman" w:hAnsi="Times New Roman" w:cs="Times New Roman"/>
+          <w:rFonts w:cs="Times New Roman" w:ascii="Times New Roman" w:hAnsi="Times New Roman"/>
           <w:sz w:val="24"/>
         </w:rPr>
         <w:t>Easy maintenance</w:t>
@@ -527,7 +574,7 @@
       </w:pPr>
       <w:r>
         <w:rPr>
-          <w:rFonts w:ascii="Times New Roman" w:hAnsi="Times New Roman" w:cs="Times New Roman"/>
+          <w:rFonts w:cs="Times New Roman" w:ascii="Times New Roman" w:hAnsi="Times New Roman"/>
           <w:sz w:val="24"/>
         </w:rPr>
         <w:t>Secure encryption</w:t>
@@ -547,7 +594,7 @@
       </w:pPr>
       <w:r>
         <w:rPr>
-          <w:rFonts w:ascii="Times New Roman" w:hAnsi="Times New Roman" w:cs="Times New Roman"/>
+          <w:rFonts w:cs="Times New Roman" w:ascii="Times New Roman" w:hAnsi="Times New Roman"/>
           <w:sz w:val="24"/>
         </w:rPr>
         <w:t>Cons</w:t>
@@ -567,7 +614,7 @@
       </w:pPr>
       <w:r>
         <w:rPr>
-          <w:rFonts w:ascii="Times New Roman" w:hAnsi="Times New Roman" w:cs="Times New Roman"/>
+          <w:rFonts w:cs="Times New Roman" w:ascii="Times New Roman" w:hAnsi="Times New Roman"/>
           <w:sz w:val="24"/>
         </w:rPr>
         <w:t>Support issues</w:t>
@@ -580,23 +627,20 @@
           <w:ilvl w:val="0"/>
           <w:numId w:val="1"/>
         </w:numPr>
-        <w:rPr>
-          <w:rFonts w:ascii="Times New Roman" w:hAnsi="Times New Roman" w:cs="Times New Roman"/>
-          <w:sz w:val="24"/>
-        </w:rPr>
-      </w:pPr>
-      <w:r>
-        <w:rPr>
-          <w:rFonts w:ascii="Times New Roman" w:hAnsi="Times New Roman" w:cs="Times New Roman"/>
+        <w:rPr/>
+      </w:pPr>
+      <w:r>
+        <w:rPr>
+          <w:rFonts w:cs="Times New Roman" w:ascii="Times New Roman" w:hAnsi="Times New Roman"/>
           <w:sz w:val="24"/>
         </w:rPr>
         <w:t>SAP Cloud Platform (</w:t>
       </w:r>
-      <w:hyperlink r:id="rId9" w:history="1">
+      <w:hyperlink r:id="rId6">
         <w:r>
           <w:rPr>
-            <w:rStyle w:val="Hyperlink"/>
-            <w:rFonts w:ascii="Times New Roman" w:hAnsi="Times New Roman" w:cs="Times New Roman"/>
+            <w:rStyle w:val="InternetLink"/>
+            <w:rFonts w:cs="Times New Roman" w:ascii="Times New Roman" w:hAnsi="Times New Roman"/>
             <w:sz w:val="24"/>
           </w:rPr>
           <w:t>https://developers.sap.com/topics/cloud-platform.html</w:t>
@@ -604,7 +648,7 @@
       </w:hyperlink>
       <w:r>
         <w:rPr>
-          <w:rFonts w:ascii="Times New Roman" w:hAnsi="Times New Roman" w:cs="Times New Roman"/>
+          <w:rFonts w:cs="Times New Roman" w:ascii="Times New Roman" w:hAnsi="Times New Roman"/>
           <w:sz w:val="24"/>
         </w:rPr>
         <w:t>)</w:t>
@@ -613,7 +657,7 @@
       <w:bookmarkEnd w:id="0"/>
       <w:r>
         <w:rPr>
-          <w:rFonts w:ascii="Times New Roman" w:hAnsi="Times New Roman" w:cs="Times New Roman"/>
+          <w:rFonts w:cs="Times New Roman" w:ascii="Times New Roman" w:hAnsi="Times New Roman"/>
           <w:sz w:val="24"/>
         </w:rPr>
         <w:t xml:space="preserve"> </w:t>
@@ -633,7 +677,7 @@
       </w:pPr>
       <w:r>
         <w:rPr>
-          <w:rFonts w:ascii="Times New Roman" w:hAnsi="Times New Roman" w:cs="Times New Roman"/>
+          <w:rFonts w:cs="Times New Roman" w:ascii="Times New Roman" w:hAnsi="Times New Roman"/>
           <w:sz w:val="24"/>
         </w:rPr>
         <w:t>Pros</w:t>
@@ -653,7 +697,7 @@
       </w:pPr>
       <w:r>
         <w:rPr>
-          <w:rFonts w:ascii="Times New Roman" w:hAnsi="Times New Roman" w:cs="Times New Roman"/>
+          <w:rFonts w:cs="Times New Roman" w:ascii="Times New Roman" w:hAnsi="Times New Roman"/>
           <w:sz w:val="24"/>
         </w:rPr>
         <w:t>Free trial</w:t>
@@ -673,7 +717,7 @@
       </w:pPr>
       <w:r>
         <w:rPr>
-          <w:rFonts w:ascii="Times New Roman" w:hAnsi="Times New Roman" w:cs="Times New Roman"/>
+          <w:rFonts w:cs="Times New Roman" w:ascii="Times New Roman" w:hAnsi="Times New Roman"/>
           <w:sz w:val="24"/>
         </w:rPr>
         <w:t>Easy to migrate</w:t>
@@ -693,7 +737,7 @@
       </w:pPr>
       <w:r>
         <w:rPr>
-          <w:rFonts w:ascii="Times New Roman" w:hAnsi="Times New Roman" w:cs="Times New Roman"/>
+          <w:rFonts w:cs="Times New Roman" w:ascii="Times New Roman" w:hAnsi="Times New Roman"/>
           <w:sz w:val="24"/>
         </w:rPr>
         <w:t>Cons</w:t>
@@ -706,36 +750,35 @@
           <w:ilvl w:val="2"/>
           <w:numId w:val="1"/>
         </w:numPr>
-        <w:rPr>
-          <w:rFonts w:ascii="Times New Roman" w:hAnsi="Times New Roman" w:cs="Times New Roman"/>
-          <w:sz w:val="24"/>
-        </w:rPr>
-      </w:pPr>
-      <w:r>
-        <w:rPr>
-          <w:rFonts w:ascii="Times New Roman" w:hAnsi="Times New Roman" w:cs="Times New Roman"/>
+        <w:spacing w:before="0" w:after="160"/>
+        <w:contextualSpacing/>
+        <w:rPr/>
+      </w:pPr>
+      <w:r>
+        <w:rPr>
+          <w:rFonts w:cs="Times New Roman" w:ascii="Times New Roman" w:hAnsi="Times New Roman"/>
           <w:sz w:val="24"/>
         </w:rPr>
         <w:t>Expensive</w:t>
       </w:r>
     </w:p>
     <w:sectPr>
+      <w:type w:val="nextPage"/>
       <w:pgSz w:w="12240" w:h="15840"/>
-      <w:pgMar w:top="1440" w:right="1440" w:bottom="1440" w:left="1440" w:header="720" w:footer="720" w:gutter="0"/>
-      <w:cols w:space="720"/>
-      <w:docGrid w:linePitch="360"/>
+      <w:pgMar w:left="1440" w:right="1440" w:header="0" w:top="1440" w:footer="0" w:bottom="1440" w:gutter="0"/>
+      <w:pgNumType w:fmt="decimal"/>
+      <w:formProt w:val="false"/>
+      <w:textDirection w:val="lrTb"/>
+      <w:docGrid w:type="default" w:linePitch="360" w:charSpace="4096"/>
     </w:sectPr>
   </w:body>
 </w:document>
 </file>
 
 <file path=word/numbering.xml><?xml version="1.0" encoding="utf-8"?>
-<w:numbering xmlns:wpc="http://schemas.microsoft.com/office/word/2010/wordprocessingCanvas" xmlns:cx="http://schemas.microsoft.com/office/drawing/2014/chartex" xmlns:cx1="http://schemas.microsoft.com/office/drawing/2015/9/8/chartex" xmlns:cx2="http://schemas.microsoft.com/office/drawing/2015/10/21/chartex" xmlns:cx3="http://schemas.microsoft.com/office/drawing/2016/5/9/chartex" xmlns:cx4="http://schemas.microsoft.com/office/drawing/2016/5/10/chartex" xmlns:cx5="http://schemas.microsoft.com/office/drawing/2016/5/11/chartex" xmlns:cx6="http://schemas.microsoft.com/office/drawing/2016/5/12/chartex" xmlns:cx7="http://schemas.microsoft.com/office/drawing/2016/5/13/chartex" xmlns:cx8="http://schemas.microsoft.com/office/drawing/2016/5/14/chartex" xmlns:mc="http://schemas.openxmlformats.org/markup-compatibility/2006" xmlns:aink="http://schemas.microsoft.com/office/drawing/2016/ink" xmlns:am3d="http://schemas.microsoft.com/office/drawing/2017/model3d" xmlns:o="urn:schemas-microsoft-com:office:office" xmlns:r="http://schemas.openxmlformats.org/officeDocument/2006/relationships" xmlns:m="http://schemas.openxmlformats.org/officeDocument/2006/math" xmlns:v="urn:schemas-microsoft-com:vml" xmlns:wp14="http://schemas.microsoft.com/office/word/2010/wordprocessingDrawing" xmlns:wp="http://schemas.openxmlformats.org/drawingml/2006/wordprocessingDrawing" xmlns:w10="urn:schemas-microsoft-com:office:word" xmlns:w="http://schemas.openxmlformats.org/wordprocessingml/2006/main" xmlns:w14="http://schemas.microsoft.com/office/word/2010/wordml" xmlns:w15="http://schemas.microsoft.com/office/word/2012/wordml" xmlns:w16cid="http://schemas.microsoft.com/office/word/2016/wordml/cid" xmlns:w16se="http://schemas.microsoft.com/office/word/2015/wordml/symex" xmlns:wpg="http://schemas.microsoft.com/office/word/2010/wordprocessingGroup" xmlns:wpi="http://schemas.microsoft.com/office/word/2010/wordprocessingInk" xmlns:wne="http://schemas.microsoft.com/office/word/2006/wordml" xmlns:wps="http://schemas.microsoft.com/office/word/2010/wordprocessingShape" mc:Ignorable="w14 w15 w16se w16cid wp14">
-  <w:abstractNum w:abstractNumId="0" w15:restartNumberingAfterBreak="0">
-    <w:nsid w:val="6DE37760"/>
-    <w:multiLevelType w:val="hybridMultilevel"/>
-    <w:tmpl w:val="E9808ACE"/>
-    <w:lvl w:ilvl="0" w:tplc="0409000F">
+<w:numbering xmlns:w="http://schemas.openxmlformats.org/wordprocessingml/2006/main" xmlns:o="urn:schemas-microsoft-com:office:office" xmlns:r="http://schemas.openxmlformats.org/officeDocument/2006/relationships" xmlns:v="urn:schemas-microsoft-com:vml">
+  <w:abstractNum w:abstractNumId="1">
+    <w:lvl w:ilvl="0">
       <w:start w:val="1"/>
       <w:numFmt w:val="decimal"/>
       <w:lvlText w:val="%1."/>
@@ -743,11 +786,8 @@
       <w:pPr>
         <w:ind w:left="720" w:hanging="360"/>
       </w:pPr>
-      <w:rPr>
-        <w:rFonts w:hint="default"/>
-      </w:rPr>
     </w:lvl>
-    <w:lvl w:ilvl="1" w:tplc="04090019">
+    <w:lvl w:ilvl="1">
       <w:start w:val="1"/>
       <w:numFmt w:val="lowerLetter"/>
       <w:lvlText w:val="%2."/>
@@ -756,7 +796,7 @@
         <w:ind w:left="1440" w:hanging="360"/>
       </w:pPr>
     </w:lvl>
-    <w:lvl w:ilvl="2" w:tplc="0409001B">
+    <w:lvl w:ilvl="2">
       <w:start w:val="1"/>
       <w:numFmt w:val="lowerRoman"/>
       <w:lvlText w:val="%3."/>
@@ -765,7 +805,7 @@
         <w:ind w:left="2160" w:hanging="180"/>
       </w:pPr>
     </w:lvl>
-    <w:lvl w:ilvl="3" w:tplc="0409000F" w:tentative="1">
+    <w:lvl w:ilvl="3">
       <w:start w:val="1"/>
       <w:numFmt w:val="decimal"/>
       <w:lvlText w:val="%4."/>
@@ -774,7 +814,7 @@
         <w:ind w:left="2880" w:hanging="360"/>
       </w:pPr>
     </w:lvl>
-    <w:lvl w:ilvl="4" w:tplc="04090019" w:tentative="1">
+    <w:lvl w:ilvl="4">
       <w:start w:val="1"/>
       <w:numFmt w:val="lowerLetter"/>
       <w:lvlText w:val="%5."/>
@@ -783,7 +823,7 @@
         <w:ind w:left="3600" w:hanging="360"/>
       </w:pPr>
     </w:lvl>
-    <w:lvl w:ilvl="5" w:tplc="0409001B" w:tentative="1">
+    <w:lvl w:ilvl="5">
       <w:start w:val="1"/>
       <w:numFmt w:val="lowerRoman"/>
       <w:lvlText w:val="%6."/>
@@ -792,7 +832,7 @@
         <w:ind w:left="4320" w:hanging="180"/>
       </w:pPr>
     </w:lvl>
-    <w:lvl w:ilvl="6" w:tplc="0409000F" w:tentative="1">
+    <w:lvl w:ilvl="6">
       <w:start w:val="1"/>
       <w:numFmt w:val="decimal"/>
       <w:lvlText w:val="%7."/>
@@ -801,7 +841,7 @@
         <w:ind w:left="5040" w:hanging="360"/>
       </w:pPr>
     </w:lvl>
-    <w:lvl w:ilvl="7" w:tplc="04090019" w:tentative="1">
+    <w:lvl w:ilvl="7">
       <w:start w:val="1"/>
       <w:numFmt w:val="lowerLetter"/>
       <w:lvlText w:val="%8."/>
@@ -810,7 +850,7 @@
         <w:ind w:left="5760" w:hanging="360"/>
       </w:pPr>
     </w:lvl>
-    <w:lvl w:ilvl="8" w:tplc="0409001B" w:tentative="1">
+    <w:lvl w:ilvl="8">
       <w:start w:val="1"/>
       <w:numFmt w:val="lowerRoman"/>
       <w:lvlText w:val="%9."/>
@@ -820,40 +860,133 @@
       </w:pPr>
     </w:lvl>
   </w:abstractNum>
+  <w:abstractNum w:abstractNumId="2">
+    <w:lvl w:ilvl="0">
+      <w:start w:val="1"/>
+      <w:numFmt w:val="none"/>
+      <w:suff w:val="nothing"/>
+      <w:lvlText w:val=""/>
+      <w:lvlJc w:val="left"/>
+      <w:pPr>
+        <w:ind w:left="0" w:hanging="0"/>
+      </w:pPr>
+    </w:lvl>
+    <w:lvl w:ilvl="1">
+      <w:start w:val="1"/>
+      <w:numFmt w:val="none"/>
+      <w:suff w:val="nothing"/>
+      <w:lvlText w:val=""/>
+      <w:lvlJc w:val="left"/>
+      <w:pPr>
+        <w:ind w:left="0" w:hanging="0"/>
+      </w:pPr>
+    </w:lvl>
+    <w:lvl w:ilvl="2">
+      <w:start w:val="1"/>
+      <w:numFmt w:val="none"/>
+      <w:suff w:val="nothing"/>
+      <w:lvlText w:val=""/>
+      <w:lvlJc w:val="left"/>
+      <w:pPr>
+        <w:ind w:left="0" w:hanging="0"/>
+      </w:pPr>
+    </w:lvl>
+    <w:lvl w:ilvl="3">
+      <w:start w:val="1"/>
+      <w:numFmt w:val="none"/>
+      <w:suff w:val="nothing"/>
+      <w:lvlText w:val=""/>
+      <w:lvlJc w:val="left"/>
+      <w:pPr>
+        <w:ind w:left="0" w:hanging="0"/>
+      </w:pPr>
+    </w:lvl>
+    <w:lvl w:ilvl="4">
+      <w:start w:val="1"/>
+      <w:numFmt w:val="none"/>
+      <w:suff w:val="nothing"/>
+      <w:lvlText w:val=""/>
+      <w:lvlJc w:val="left"/>
+      <w:pPr>
+        <w:ind w:left="0" w:hanging="0"/>
+      </w:pPr>
+    </w:lvl>
+    <w:lvl w:ilvl="5">
+      <w:start w:val="1"/>
+      <w:numFmt w:val="none"/>
+      <w:suff w:val="nothing"/>
+      <w:lvlText w:val=""/>
+      <w:lvlJc w:val="left"/>
+      <w:pPr>
+        <w:ind w:left="0" w:hanging="0"/>
+      </w:pPr>
+    </w:lvl>
+    <w:lvl w:ilvl="6">
+      <w:start w:val="1"/>
+      <w:numFmt w:val="none"/>
+      <w:suff w:val="nothing"/>
+      <w:lvlText w:val=""/>
+      <w:lvlJc w:val="left"/>
+      <w:pPr>
+        <w:ind w:left="0" w:hanging="0"/>
+      </w:pPr>
+    </w:lvl>
+    <w:lvl w:ilvl="7">
+      <w:start w:val="1"/>
+      <w:numFmt w:val="none"/>
+      <w:suff w:val="nothing"/>
+      <w:lvlText w:val=""/>
+      <w:lvlJc w:val="left"/>
+      <w:pPr>
+        <w:ind w:left="0" w:hanging="0"/>
+      </w:pPr>
+    </w:lvl>
+    <w:lvl w:ilvl="8">
+      <w:start w:val="1"/>
+      <w:numFmt w:val="none"/>
+      <w:suff w:val="nothing"/>
+      <w:lvlText w:val=""/>
+      <w:lvlJc w:val="left"/>
+      <w:pPr>
+        <w:ind w:left="0" w:hanging="0"/>
+      </w:pPr>
+    </w:lvl>
+  </w:abstractNum>
   <w:num w:numId="1">
-    <w:abstractNumId w:val="0"/>
+    <w:abstractNumId w:val="1"/>
+  </w:num>
+  <w:num w:numId="2">
+    <w:abstractNumId w:val="2"/>
   </w:num>
 </w:numbering>
 </file>
 
 <file path=word/styles.xml><?xml version="1.0" encoding="utf-8"?>
-<w:styles xmlns:mc="http://schemas.openxmlformats.org/markup-compatibility/2006" xmlns:r="http://schemas.openxmlformats.org/officeDocument/2006/relationships" xmlns:w="http://schemas.openxmlformats.org/wordprocessingml/2006/main" xmlns:w14="http://schemas.microsoft.com/office/word/2010/wordml" xmlns:w15="http://schemas.microsoft.com/office/word/2012/wordml" xmlns:w16cid="http://schemas.microsoft.com/office/word/2016/wordml/cid" xmlns:w16se="http://schemas.microsoft.com/office/word/2015/wordml/symex" mc:Ignorable="w14 w15 w16se w16cid">
+<w:styles xmlns:w="http://schemas.openxmlformats.org/wordprocessingml/2006/main" xmlns:w14="http://schemas.microsoft.com/office/word/2010/wordml" xmlns:mc="http://schemas.openxmlformats.org/markup-compatibility/2006" mc:Ignorable="w14">
   <w:docDefaults>
     <w:rPrDefault>
       <w:rPr>
-        <w:rFonts w:asciiTheme="minorHAnsi" w:eastAsiaTheme="minorEastAsia" w:hAnsiTheme="minorHAnsi" w:cstheme="minorBidi"/>
+        <w:rFonts w:ascii="Calibri" w:hAnsi="Calibri" w:eastAsia="游明朝" w:cs="" w:asciiTheme="minorHAnsi" w:cstheme="minorBidi" w:eastAsiaTheme="minorEastAsia" w:hAnsiTheme="minorHAnsi"/>
         <w:sz w:val="22"/>
         <w:szCs w:val="22"/>
         <w:lang w:val="en-US" w:eastAsia="ja-JP" w:bidi="ar-SA"/>
       </w:rPr>
     </w:rPrDefault>
     <w:pPrDefault>
-      <w:pPr>
-        <w:spacing w:after="160" w:line="259" w:lineRule="auto"/>
-      </w:pPr>
+      <w:pPr/>
     </w:pPrDefault>
   </w:docDefaults>
   <w:latentStyles w:defLockedState="0" w:defUIPriority="99" w:defSemiHidden="0" w:defUnhideWhenUsed="0" w:defQFormat="0" w:count="375">
     <w:lsdException w:name="Normal" w:uiPriority="0" w:qFormat="1"/>
     <w:lsdException w:name="heading 1" w:uiPriority="9" w:qFormat="1"/>
-    <w:lsdException w:name="heading 2" w:semiHidden="1" w:uiPriority="9" w:unhideWhenUsed="1" w:qFormat="1"/>
-    <w:lsdException w:name="heading 3" w:semiHidden="1" w:uiPriority="9" w:unhideWhenUsed="1" w:qFormat="1"/>
-    <w:lsdException w:name="heading 4" w:semiHidden="1" w:uiPriority="9" w:unhideWhenUsed="1" w:qFormat="1"/>
-    <w:lsdException w:name="heading 5" w:semiHidden="1" w:uiPriority="9" w:unhideWhenUsed="1" w:qFormat="1"/>
-    <w:lsdException w:name="heading 6" w:semiHidden="1" w:uiPriority="9" w:unhideWhenUsed="1" w:qFormat="1"/>
-    <w:lsdException w:name="heading 7" w:semiHidden="1" w:uiPriority="9" w:unhideWhenUsed="1" w:qFormat="1"/>
-    <w:lsdException w:name="heading 8" w:semiHidden="1" w:uiPriority="9" w:unhideWhenUsed="1" w:qFormat="1"/>
-    <w:lsdException w:name="heading 9" w:semiHidden="1" w:uiPriority="9" w:unhideWhenUsed="1" w:qFormat="1"/>
+    <w:lsdException w:name="heading 2" w:uiPriority="9" w:semiHidden="1" w:unhideWhenUsed="1" w:qFormat="1"/>
+    <w:lsdException w:name="heading 3" w:uiPriority="9" w:semiHidden="1" w:unhideWhenUsed="1" w:qFormat="1"/>
+    <w:lsdException w:name="heading 4" w:uiPriority="9" w:semiHidden="1" w:unhideWhenUsed="1" w:qFormat="1"/>
+    <w:lsdException w:name="heading 5" w:uiPriority="9" w:semiHidden="1" w:unhideWhenUsed="1" w:qFormat="1"/>
+    <w:lsdException w:name="heading 6" w:uiPriority="9" w:semiHidden="1" w:unhideWhenUsed="1" w:qFormat="1"/>
+    <w:lsdException w:name="heading 7" w:uiPriority="9" w:semiHidden="1" w:unhideWhenUsed="1" w:qFormat="1"/>
+    <w:lsdException w:name="heading 8" w:uiPriority="9" w:semiHidden="1" w:unhideWhenUsed="1" w:qFormat="1"/>
+    <w:lsdException w:name="heading 9" w:uiPriority="9" w:semiHidden="1" w:unhideWhenUsed="1" w:qFormat="1"/>
     <w:lsdException w:name="index 1" w:semiHidden="1" w:unhideWhenUsed="1"/>
     <w:lsdException w:name="index 2" w:semiHidden="1" w:unhideWhenUsed="1"/>
     <w:lsdException w:name="index 3" w:semiHidden="1" w:unhideWhenUsed="1"/>
@@ -863,22 +996,22 @@
     <w:lsdException w:name="index 7" w:semiHidden="1" w:unhideWhenUsed="1"/>
     <w:lsdException w:name="index 8" w:semiHidden="1" w:unhideWhenUsed="1"/>
     <w:lsdException w:name="index 9" w:semiHidden="1" w:unhideWhenUsed="1"/>
-    <w:lsdException w:name="toc 1" w:semiHidden="1" w:uiPriority="39" w:unhideWhenUsed="1"/>
-    <w:lsdException w:name="toc 2" w:semiHidden="1" w:uiPriority="39" w:unhideWhenUsed="1"/>
-    <w:lsdException w:name="toc 3" w:semiHidden="1" w:uiPriority="39" w:unhideWhenUsed="1"/>
-    <w:lsdException w:name="toc 4" w:semiHidden="1" w:uiPriority="39" w:unhideWhenUsed="1"/>
-    <w:lsdException w:name="toc 5" w:semiHidden="1" w:uiPriority="39" w:unhideWhenUsed="1"/>
-    <w:lsdException w:name="toc 6" w:semiHidden="1" w:uiPriority="39" w:unhideWhenUsed="1"/>
-    <w:lsdException w:name="toc 7" w:semiHidden="1" w:uiPriority="39" w:unhideWhenUsed="1"/>
-    <w:lsdException w:name="toc 8" w:semiHidden="1" w:uiPriority="39" w:unhideWhenUsed="1"/>
-    <w:lsdException w:name="toc 9" w:semiHidden="1" w:uiPriority="39" w:unhideWhenUsed="1"/>
+    <w:lsdException w:name="toc 1" w:uiPriority="39" w:semiHidden="1" w:unhideWhenUsed="1"/>
+    <w:lsdException w:name="toc 2" w:uiPriority="39" w:semiHidden="1" w:unhideWhenUsed="1"/>
+    <w:lsdException w:name="toc 3" w:uiPriority="39" w:semiHidden="1" w:unhideWhenUsed="1"/>
+    <w:lsdException w:name="toc 4" w:uiPriority="39" w:semiHidden="1" w:unhideWhenUsed="1"/>
+    <w:lsdException w:name="toc 5" w:uiPriority="39" w:semiHidden="1" w:unhideWhenUsed="1"/>
+    <w:lsdException w:name="toc 6" w:uiPriority="39" w:semiHidden="1" w:unhideWhenUsed="1"/>
+    <w:lsdException w:name="toc 7" w:uiPriority="39" w:semiHidden="1" w:unhideWhenUsed="1"/>
+    <w:lsdException w:name="toc 8" w:uiPriority="39" w:semiHidden="1" w:unhideWhenUsed="1"/>
+    <w:lsdException w:name="toc 9" w:uiPriority="39" w:semiHidden="1" w:unhideWhenUsed="1"/>
     <w:lsdException w:name="Normal Indent" w:semiHidden="1" w:unhideWhenUsed="1"/>
     <w:lsdException w:name="footnote text" w:semiHidden="1" w:unhideWhenUsed="1"/>
     <w:lsdException w:name="annotation text" w:semiHidden="1" w:unhideWhenUsed="1"/>
     <w:lsdException w:name="header" w:semiHidden="1" w:unhideWhenUsed="1"/>
     <w:lsdException w:name="footer" w:semiHidden="1" w:unhideWhenUsed="1"/>
     <w:lsdException w:name="index heading" w:semiHidden="1" w:unhideWhenUsed="1"/>
-    <w:lsdException w:name="caption" w:semiHidden="1" w:uiPriority="35" w:unhideWhenUsed="1" w:qFormat="1"/>
+    <w:lsdException w:name="caption" w:uiPriority="35" w:semiHidden="1" w:unhideWhenUsed="1" w:qFormat="1"/>
     <w:lsdException w:name="table of figures" w:semiHidden="1" w:unhideWhenUsed="1"/>
     <w:lsdException w:name="envelope address" w:semiHidden="1" w:unhideWhenUsed="1"/>
     <w:lsdException w:name="envelope return" w:semiHidden="1" w:unhideWhenUsed="1"/>
@@ -909,7 +1042,7 @@
     <w:lsdException w:name="Title" w:uiPriority="10" w:qFormat="1"/>
     <w:lsdException w:name="Closing" w:semiHidden="1" w:unhideWhenUsed="1"/>
     <w:lsdException w:name="Signature" w:semiHidden="1" w:unhideWhenUsed="1"/>
-    <w:lsdException w:name="Default Paragraph Font" w:semiHidden="1" w:uiPriority="1" w:unhideWhenUsed="1"/>
+    <w:lsdException w:name="Default Paragraph Font" w:uiPriority="1" w:semiHidden="1" w:unhideWhenUsed="1"/>
     <w:lsdException w:name="Body Text" w:semiHidden="1" w:unhideWhenUsed="1"/>
     <w:lsdException w:name="Body Text Indent" w:semiHidden="1" w:unhideWhenUsed="1"/>
     <w:lsdException w:name="List Continue" w:semiHidden="1" w:unhideWhenUsed="1"/>
@@ -1109,8 +1242,8 @@
     <w:lsdException w:name="Subtle Reference" w:uiPriority="31" w:qFormat="1"/>
     <w:lsdException w:name="Intense Reference" w:uiPriority="32" w:qFormat="1"/>
     <w:lsdException w:name="Book Title" w:uiPriority="33" w:qFormat="1"/>
-    <w:lsdException w:name="Bibliography" w:semiHidden="1" w:uiPriority="37" w:unhideWhenUsed="1"/>
-    <w:lsdException w:name="TOC Heading" w:semiHidden="1" w:uiPriority="39" w:unhideWhenUsed="1" w:qFormat="1"/>
+    <w:lsdException w:name="Bibliography" w:uiPriority="37" w:semiHidden="1" w:unhideWhenUsed="1"/>
+    <w:lsdException w:name="TOC Heading" w:uiPriority="39" w:semiHidden="1" w:unhideWhenUsed="1" w:qFormat="1"/>
     <w:lsdException w:name="Plain Table 1" w:uiPriority="41"/>
     <w:lsdException w:name="Plain Table 2" w:uiPriority="42"/>
     <w:lsdException w:name="Plain Table 3" w:uiPriority="43"/>
@@ -1220,15 +1353,141 @@
     <w:lsdException w:name="Hashtag" w:semiHidden="1" w:unhideWhenUsed="1"/>
     <w:lsdException w:name="Unresolved Mention" w:semiHidden="1" w:unhideWhenUsed="1"/>
   </w:latentStyles>
-  <w:style w:type="paragraph" w:default="1" w:styleId="Normal">
+  <w:style w:type="paragraph" w:styleId="Normal" w:default="1">
     <w:name w:val="Normal"/>
     <w:qFormat/>
+    <w:pPr>
+      <w:widowControl/>
+      <w:bidi w:val="0"/>
+      <w:spacing w:lineRule="auto" w:line="259" w:before="0" w:after="160"/>
+      <w:jc w:val="left"/>
+    </w:pPr>
+    <w:rPr>
+      <w:rFonts w:ascii="Calibri" w:hAnsi="Calibri" w:eastAsia="游明朝" w:cs="" w:asciiTheme="minorHAnsi" w:cstheme="minorBidi" w:eastAsiaTheme="minorEastAsia" w:hAnsiTheme="minorHAnsi"/>
+      <w:color w:val="auto"/>
+      <w:kern w:val="0"/>
+      <w:sz w:val="22"/>
+      <w:szCs w:val="22"/>
+      <w:lang w:val="en-US" w:eastAsia="ja-JP" w:bidi="ar-SA"/>
+    </w:rPr>
   </w:style>
-  <w:style w:type="character" w:default="1" w:styleId="DefaultParagraphFont">
+  <w:style w:type="character" w:styleId="DefaultParagraphFont" w:default="1">
     <w:name w:val="Default Paragraph Font"/>
     <w:uiPriority w:val="1"/>
     <w:semiHidden/>
     <w:unhideWhenUsed/>
+    <w:qFormat/>
+    <w:rPr/>
+  </w:style>
+  <w:style w:type="character" w:styleId="InternetLink">
+    <w:name w:val="Internet Link"/>
+    <w:basedOn w:val="DefaultParagraphFont"/>
+    <w:uiPriority w:val="99"/>
+    <w:unhideWhenUsed/>
+    <w:rsid w:val="00dd571b"/>
+    <w:rPr>
+      <w:color w:val="0563C1" w:themeColor="hyperlink"/>
+      <w:u w:val="single"/>
+    </w:rPr>
+  </w:style>
+  <w:style w:type="character" w:styleId="UnresolvedMention">
+    <w:name w:val="Unresolved Mention"/>
+    <w:basedOn w:val="DefaultParagraphFont"/>
+    <w:uiPriority w:val="99"/>
+    <w:semiHidden/>
+    <w:unhideWhenUsed/>
+    <w:qFormat/>
+    <w:rsid w:val="00dd571b"/>
+    <w:rPr>
+      <w:color w:val="605E5C"/>
+      <w:shd w:fill="E1DFDD" w:val="clear"/>
+    </w:rPr>
+  </w:style>
+  <w:style w:type="character" w:styleId="ListLabel1">
+    <w:name w:val="ListLabel 1"/>
+    <w:qFormat/>
+    <w:rPr>
+      <w:rFonts w:ascii="Times New Roman" w:hAnsi="Times New Roman" w:cs="Times New Roman"/>
+      <w:sz w:val="24"/>
+    </w:rPr>
+  </w:style>
+  <w:style w:type="paragraph" w:styleId="Heading">
+    <w:name w:val="Heading"/>
+    <w:basedOn w:val="Normal"/>
+    <w:next w:val="TextBody"/>
+    <w:qFormat/>
+    <w:pPr>
+      <w:keepNext w:val="true"/>
+      <w:spacing w:before="240" w:after="120"/>
+    </w:pPr>
+    <w:rPr>
+      <w:rFonts w:ascii="Liberation Sans" w:hAnsi="Liberation Sans" w:eastAsia="Clear Sans" w:cs="Lohit Marathi"/>
+      <w:sz w:val="28"/>
+      <w:szCs w:val="28"/>
+    </w:rPr>
+  </w:style>
+  <w:style w:type="paragraph" w:styleId="TextBody">
+    <w:name w:val="Body Text"/>
+    <w:basedOn w:val="Normal"/>
+    <w:pPr>
+      <w:spacing w:lineRule="auto" w:line="276" w:before="0" w:after="140"/>
+    </w:pPr>
+    <w:rPr/>
+  </w:style>
+  <w:style w:type="paragraph" w:styleId="List">
+    <w:name w:val="List"/>
+    <w:basedOn w:val="TextBody"/>
+    <w:pPr/>
+    <w:rPr>
+      <w:rFonts w:cs="Lohit Marathi"/>
+    </w:rPr>
+  </w:style>
+  <w:style w:type="paragraph" w:styleId="Caption">
+    <w:name w:val="Caption"/>
+    <w:basedOn w:val="Normal"/>
+    <w:qFormat/>
+    <w:pPr>
+      <w:suppressLineNumbers/>
+      <w:spacing w:before="120" w:after="120"/>
+    </w:pPr>
+    <w:rPr>
+      <w:rFonts w:cs="Lohit Marathi"/>
+      <w:i/>
+      <w:iCs/>
+      <w:sz w:val="24"/>
+      <w:szCs w:val="24"/>
+    </w:rPr>
+  </w:style>
+  <w:style w:type="paragraph" w:styleId="Index">
+    <w:name w:val="Index"/>
+    <w:basedOn w:val="Normal"/>
+    <w:qFormat/>
+    <w:pPr>
+      <w:suppressLineNumbers/>
+    </w:pPr>
+    <w:rPr>
+      <w:rFonts w:cs="Lohit Marathi"/>
+    </w:rPr>
+  </w:style>
+  <w:style w:type="paragraph" w:styleId="ListParagraph">
+    <w:name w:val="List Paragraph"/>
+    <w:basedOn w:val="Normal"/>
+    <w:uiPriority w:val="34"/>
+    <w:qFormat/>
+    <w:rsid w:val="00dd571b"/>
+    <w:pPr>
+      <w:spacing w:before="0" w:after="160"/>
+      <w:ind w:left="720" w:hanging="0"/>
+      <w:contextualSpacing/>
+    </w:pPr>
+    <w:rPr/>
+  </w:style>
+  <w:style w:type="numbering" w:styleId="NoList" w:default="1">
+    <w:name w:val="No List"/>
+    <w:uiPriority w:val="99"/>
+    <w:semiHidden/>
+    <w:unhideWhenUsed/>
+    <w:qFormat/>
   </w:style>
   <w:style w:type="table" w:default="1" w:styleId="TableNormal">
     <w:name w:val="Normal Table"/>
@@ -1244,46 +1503,6 @@
         <w:right w:w="108" w:type="dxa"/>
       </w:tblCellMar>
     </w:tblPr>
-  </w:style>
-  <w:style w:type="numbering" w:default="1" w:styleId="NoList">
-    <w:name w:val="No List"/>
-    <w:uiPriority w:val="99"/>
-    <w:semiHidden/>
-    <w:unhideWhenUsed/>
-  </w:style>
-  <w:style w:type="paragraph" w:styleId="ListParagraph">
-    <w:name w:val="List Paragraph"/>
-    <w:basedOn w:val="Normal"/>
-    <w:uiPriority w:val="34"/>
-    <w:qFormat/>
-    <w:rsid w:val="00DD571B"/>
-    <w:pPr>
-      <w:ind w:left="720"/>
-      <w:contextualSpacing/>
-    </w:pPr>
-  </w:style>
-  <w:style w:type="character" w:styleId="Hyperlink">
-    <w:name w:val="Hyperlink"/>
-    <w:basedOn w:val="DefaultParagraphFont"/>
-    <w:uiPriority w:val="99"/>
-    <w:unhideWhenUsed/>
-    <w:rsid w:val="00DD571B"/>
-    <w:rPr>
-      <w:color w:val="0563C1" w:themeColor="hyperlink"/>
-      <w:u w:val="single"/>
-    </w:rPr>
-  </w:style>
-  <w:style w:type="character" w:styleId="UnresolvedMention">
-    <w:name w:val="Unresolved Mention"/>
-    <w:basedOn w:val="DefaultParagraphFont"/>
-    <w:uiPriority w:val="99"/>
-    <w:semiHidden/>
-    <w:unhideWhenUsed/>
-    <w:rsid w:val="00DD571B"/>
-    <w:rPr>
-      <w:color w:val="605E5C"/>
-      <w:shd w:val="clear" w:color="auto" w:fill="E1DFDD"/>
-    </w:rPr>
   </w:style>
 </w:styles>
 </file>

</xml_diff>

<commit_message>
Revert "Merge branch 'master' of https://github.com/Redgreed4/Landmarked"
This reverts commit 7504be245d34e9a6f5b505cdcdd47c57ce39e00e, reversing
changes made to 6ae908ebb731392e55e1f2c4cc6ab4fe0f32e9da.
</commit_message>
<xml_diff>
--- a/Documents/Possible Cloud Based Databases.docx
+++ b/Documents/Possible Cloud Based Databases.docx
@@ -1,10 +1,9 @@
 
 <file path=word/document.xml><?xml version="1.0" encoding="utf-8"?>
-<w:document xmlns:o="urn:schemas-microsoft-com:office:office" xmlns:r="http://schemas.openxmlformats.org/officeDocument/2006/relationships" xmlns:v="urn:schemas-microsoft-com:vml" xmlns:w="http://schemas.openxmlformats.org/wordprocessingml/2006/main" xmlns:w10="urn:schemas-microsoft-com:office:word" xmlns:wp="http://schemas.openxmlformats.org/drawingml/2006/wordprocessingDrawing" xmlns:wps="http://schemas.microsoft.com/office/word/2010/wordprocessingShape" xmlns:wpg="http://schemas.microsoft.com/office/word/2010/wordprocessingGroup" xmlns:mc="http://schemas.openxmlformats.org/markup-compatibility/2006" xmlns:wp14="http://schemas.microsoft.com/office/word/2010/wordprocessingDrawing" xmlns:w14="http://schemas.microsoft.com/office/word/2010/wordml" mc:Ignorable="w14 wp14">
+<w:document xmlns:wpc="http://schemas.microsoft.com/office/word/2010/wordprocessingCanvas" xmlns:cx="http://schemas.microsoft.com/office/drawing/2014/chartex" xmlns:cx1="http://schemas.microsoft.com/office/drawing/2015/9/8/chartex" xmlns:cx2="http://schemas.microsoft.com/office/drawing/2015/10/21/chartex" xmlns:cx3="http://schemas.microsoft.com/office/drawing/2016/5/9/chartex" xmlns:cx4="http://schemas.microsoft.com/office/drawing/2016/5/10/chartex" xmlns:cx5="http://schemas.microsoft.com/office/drawing/2016/5/11/chartex" xmlns:cx6="http://schemas.microsoft.com/office/drawing/2016/5/12/chartex" xmlns:cx7="http://schemas.microsoft.com/office/drawing/2016/5/13/chartex" xmlns:cx8="http://schemas.microsoft.com/office/drawing/2016/5/14/chartex" xmlns:mc="http://schemas.openxmlformats.org/markup-compatibility/2006" xmlns:aink="http://schemas.microsoft.com/office/drawing/2016/ink" xmlns:am3d="http://schemas.microsoft.com/office/drawing/2017/model3d" xmlns:o="urn:schemas-microsoft-com:office:office" xmlns:r="http://schemas.openxmlformats.org/officeDocument/2006/relationships" xmlns:m="http://schemas.openxmlformats.org/officeDocument/2006/math" xmlns:v="urn:schemas-microsoft-com:vml" xmlns:wp14="http://schemas.microsoft.com/office/word/2010/wordprocessingDrawing" xmlns:wp="http://schemas.openxmlformats.org/drawingml/2006/wordprocessingDrawing" xmlns:w10="urn:schemas-microsoft-com:office:word" xmlns:w="http://schemas.openxmlformats.org/wordprocessingml/2006/main" xmlns:w14="http://schemas.microsoft.com/office/word/2010/wordml" xmlns:w15="http://schemas.microsoft.com/office/word/2012/wordml" xmlns:w16cid="http://schemas.microsoft.com/office/word/2016/wordml/cid" xmlns:w16se="http://schemas.microsoft.com/office/word/2015/wordml/symex" xmlns:wpg="http://schemas.microsoft.com/office/word/2010/wordprocessingGroup" xmlns:wpi="http://schemas.microsoft.com/office/word/2010/wordprocessingInk" xmlns:wne="http://schemas.microsoft.com/office/word/2006/wordml" xmlns:wps="http://schemas.microsoft.com/office/word/2010/wordprocessingShape" mc:Ignorable="w14 w15 w16se w16cid wp14">
   <w:body>
     <w:p>
       <w:pPr>
-        <w:pStyle w:val="Normal"/>
         <w:jc w:val="center"/>
         <w:rPr>
           <w:rFonts w:ascii="Times New Roman" w:hAnsi="Times New Roman" w:cs="Times New Roman"/>
@@ -13,10 +12,17 @@
       </w:pPr>
       <w:r>
         <w:rPr>
-          <w:rFonts w:cs="Times New Roman" w:ascii="Times New Roman" w:hAnsi="Times New Roman"/>
+          <w:rFonts w:ascii="Times New Roman" w:hAnsi="Times New Roman" w:cs="Times New Roman"/>
           <w:sz w:val="32"/>
         </w:rPr>
-        <w:t>Possible Cloud Based Databases</w:t>
+        <w:t xml:space="preserve">Possible </w:t>
+      </w:r>
+      <w:r>
+        <w:rPr>
+          <w:rFonts w:ascii="Times New Roman" w:hAnsi="Times New Roman" w:cs="Times New Roman"/>
+          <w:sz w:val="32"/>
+        </w:rPr>
+        <w:t>Cloud Based Databases</w:t>
       </w:r>
     </w:p>
     <w:p>
@@ -26,20 +32,23 @@
           <w:ilvl w:val="0"/>
           <w:numId w:val="1"/>
         </w:numPr>
-        <w:rPr/>
-      </w:pPr>
-      <w:r>
-        <w:rPr>
-          <w:rFonts w:cs="Times New Roman" w:ascii="Times New Roman" w:hAnsi="Times New Roman"/>
+        <w:rPr>
+          <w:rFonts w:ascii="Times New Roman" w:hAnsi="Times New Roman" w:cs="Times New Roman"/>
+          <w:sz w:val="24"/>
+        </w:rPr>
+      </w:pPr>
+      <w:r>
+        <w:rPr>
+          <w:rFonts w:ascii="Times New Roman" w:hAnsi="Times New Roman" w:cs="Times New Roman"/>
           <w:sz w:val="24"/>
         </w:rPr>
         <w:t>Amazon Relational Database (</w:t>
       </w:r>
-      <w:hyperlink r:id="rId2">
+      <w:hyperlink r:id="rId5" w:history="1">
         <w:r>
           <w:rPr>
-            <w:rStyle w:val="InternetLink"/>
-            <w:rFonts w:cs="Times New Roman" w:ascii="Times New Roman" w:hAnsi="Times New Roman"/>
+            <w:rStyle w:val="Hyperlink"/>
+            <w:rFonts w:ascii="Times New Roman" w:hAnsi="Times New Roman" w:cs="Times New Roman"/>
             <w:sz w:val="24"/>
           </w:rPr>
           <w:t>https://aws.amazon.com/free/</w:t>
@@ -47,7 +56,7 @@
       </w:hyperlink>
       <w:r>
         <w:rPr>
-          <w:rFonts w:cs="Times New Roman" w:ascii="Times New Roman" w:hAnsi="Times New Roman"/>
+          <w:rFonts w:ascii="Times New Roman" w:hAnsi="Times New Roman" w:cs="Times New Roman"/>
           <w:sz w:val="24"/>
         </w:rPr>
         <w:t>)</w:t>
@@ -67,7 +76,7 @@
       </w:pPr>
       <w:r>
         <w:rPr>
-          <w:rFonts w:cs="Times New Roman" w:ascii="Times New Roman" w:hAnsi="Times New Roman"/>
+          <w:rFonts w:ascii="Times New Roman" w:hAnsi="Times New Roman" w:cs="Times New Roman"/>
           <w:sz w:val="24"/>
         </w:rPr>
         <w:t>Pros</w:t>
@@ -87,7 +96,7 @@
       </w:pPr>
       <w:r>
         <w:rPr>
-          <w:rFonts w:cs="Times New Roman" w:ascii="Times New Roman" w:hAnsi="Times New Roman"/>
+          <w:rFonts w:ascii="Times New Roman" w:hAnsi="Times New Roman" w:cs="Times New Roman"/>
           <w:sz w:val="24"/>
         </w:rPr>
         <w:t>Free trial</w:t>
@@ -107,7 +116,7 @@
       </w:pPr>
       <w:r>
         <w:rPr>
-          <w:rFonts w:cs="Times New Roman" w:ascii="Times New Roman" w:hAnsi="Times New Roman"/>
+          <w:rFonts w:ascii="Times New Roman" w:hAnsi="Times New Roman" w:cs="Times New Roman"/>
           <w:sz w:val="24"/>
         </w:rPr>
         <w:t>Supports multiple database types</w:t>
@@ -127,7 +136,7 @@
       </w:pPr>
       <w:r>
         <w:rPr>
-          <w:rFonts w:cs="Times New Roman" w:ascii="Times New Roman" w:hAnsi="Times New Roman"/>
+          <w:rFonts w:ascii="Times New Roman" w:hAnsi="Times New Roman" w:cs="Times New Roman"/>
           <w:sz w:val="24"/>
         </w:rPr>
         <w:t>Cons</w:t>
@@ -142,15 +151,12 @@
         </w:numPr>
         <w:rPr>
           <w:rFonts w:ascii="Times New Roman" w:hAnsi="Times New Roman" w:cs="Times New Roman"/>
-          <w:b/>
-          <w:b/>
-          <w:bCs/>
-          <w:sz w:val="24"/>
-        </w:rPr>
-      </w:pPr>
-      <w:r>
-        <w:rPr>
-          <w:rFonts w:cs="Times New Roman" w:ascii="Times New Roman" w:hAnsi="Times New Roman"/>
+          <w:sz w:val="24"/>
+        </w:rPr>
+      </w:pPr>
+      <w:r>
+        <w:rPr>
+          <w:rFonts w:ascii="Times New Roman" w:hAnsi="Times New Roman" w:cs="Times New Roman"/>
           <w:sz w:val="24"/>
         </w:rPr>
         <w:t>Difficult to learn</w:t>
@@ -163,24 +169,23 @@
           <w:ilvl w:val="0"/>
           <w:numId w:val="1"/>
         </w:numPr>
-        <w:rPr/>
-      </w:pPr>
-      <w:r>
-        <w:rPr>
-          <w:rFonts w:cs="Times New Roman" w:ascii="Times New Roman" w:hAnsi="Times New Roman"/>
-          <w:b/>
-          <w:bCs/>
+        <w:rPr>
+          <w:rFonts w:ascii="Times New Roman" w:hAnsi="Times New Roman" w:cs="Times New Roman"/>
+          <w:sz w:val="24"/>
+        </w:rPr>
+      </w:pPr>
+      <w:r>
+        <w:rPr>
+          <w:rFonts w:ascii="Times New Roman" w:hAnsi="Times New Roman" w:cs="Times New Roman"/>
           <w:sz w:val="24"/>
         </w:rPr>
         <w:t>Microsoft Azure SQL Database (</w:t>
       </w:r>
-      <w:hyperlink r:id="rId3">
+      <w:hyperlink r:id="rId6" w:history="1">
         <w:r>
           <w:rPr>
-            <w:rStyle w:val="InternetLink"/>
-            <w:rFonts w:cs="Times New Roman" w:ascii="Times New Roman" w:hAnsi="Times New Roman"/>
-            <w:b/>
-            <w:bCs/>
+            <w:rStyle w:val="Hyperlink"/>
+            <w:rFonts w:ascii="Times New Roman" w:hAnsi="Times New Roman" w:cs="Times New Roman"/>
             <w:sz w:val="24"/>
           </w:rPr>
           <w:t>https://azure.microsoft.com/en-us/free/services/sql-database/</w:t>
@@ -188,9 +193,7 @@
       </w:hyperlink>
       <w:r>
         <w:rPr>
-          <w:rFonts w:cs="Times New Roman" w:ascii="Times New Roman" w:hAnsi="Times New Roman"/>
-          <w:b/>
-          <w:bCs/>
+          <w:rFonts w:ascii="Times New Roman" w:hAnsi="Times New Roman" w:cs="Times New Roman"/>
           <w:sz w:val="24"/>
         </w:rPr>
         <w:t>)</w:t>
@@ -210,9 +213,7 @@
       </w:pPr>
       <w:r>
         <w:rPr>
-          <w:rFonts w:cs="Times New Roman" w:ascii="Times New Roman" w:hAnsi="Times New Roman"/>
-          <w:b/>
-          <w:bCs/>
+          <w:rFonts w:ascii="Times New Roman" w:hAnsi="Times New Roman" w:cs="Times New Roman"/>
           <w:sz w:val="24"/>
         </w:rPr>
         <w:t>Pros</w:t>
@@ -232,9 +233,7 @@
       </w:pPr>
       <w:r>
         <w:rPr>
-          <w:rFonts w:cs="Times New Roman" w:ascii="Times New Roman" w:hAnsi="Times New Roman"/>
-          <w:b/>
-          <w:bCs/>
+          <w:rFonts w:ascii="Times New Roman" w:hAnsi="Times New Roman" w:cs="Times New Roman"/>
           <w:sz w:val="24"/>
         </w:rPr>
         <w:t>Free trial</w:t>
@@ -254,9 +253,7 @@
       </w:pPr>
       <w:r>
         <w:rPr>
-          <w:rFonts w:cs="Times New Roman" w:ascii="Times New Roman" w:hAnsi="Times New Roman"/>
-          <w:b/>
-          <w:bCs/>
+          <w:rFonts w:ascii="Times New Roman" w:hAnsi="Times New Roman" w:cs="Times New Roman"/>
           <w:sz w:val="24"/>
         </w:rPr>
         <w:t>Free for OIT students</w:t>
@@ -276,9 +273,7 @@
       </w:pPr>
       <w:r>
         <w:rPr>
-          <w:rFonts w:cs="Times New Roman" w:ascii="Times New Roman" w:hAnsi="Times New Roman"/>
-          <w:b/>
-          <w:bCs/>
+          <w:rFonts w:ascii="Times New Roman" w:hAnsi="Times New Roman" w:cs="Times New Roman"/>
           <w:sz w:val="24"/>
         </w:rPr>
         <w:t>Cons</w:t>
@@ -292,20 +287,16 @@
           <w:numId w:val="1"/>
         </w:numPr>
         <w:rPr>
-          <w:b/>
-          <w:b/>
-          <w:bCs/>
-        </w:rPr>
-      </w:pPr>
-      <w:r>
-        <w:rPr>
-          <w:rFonts w:cs="Times New Roman" w:ascii="Times New Roman" w:hAnsi="Times New Roman"/>
-          <w:b/>
-          <w:bCs/>
+          <w:rFonts w:ascii="Times New Roman" w:hAnsi="Times New Roman" w:cs="Times New Roman"/>
+          <w:sz w:val="24"/>
+        </w:rPr>
+      </w:pPr>
+      <w:r>
+        <w:rPr>
+          <w:rFonts w:ascii="Times New Roman" w:hAnsi="Times New Roman" w:cs="Times New Roman"/>
           <w:sz w:val="24"/>
         </w:rPr>
         <w:t>Support issues</w:t>
-        <w:br/>
       </w:r>
     </w:p>
     <w:p>
@@ -313,66 +304,25 @@
         <w:pStyle w:val="ListParagraph"/>
         <w:numPr>
           <w:ilvl w:val="0"/>
-          <w:numId w:val="0"/>
-        </w:numPr>
-        <w:ind w:left="2160" w:hanging="0"/>
-        <w:rPr>
-          <w:b/>
-          <w:b/>
-          <w:bCs/>
-        </w:rPr>
-      </w:pPr>
-      <w:r>
-        <w:rPr>
-          <w:rFonts w:cs="Times New Roman" w:ascii="Times New Roman" w:hAnsi="Times New Roman"/>
-          <w:b/>
-          <w:bCs/>
-          <w:sz w:val="24"/>
-        </w:rPr>
-        <w:t>Azure chosen due to better student offerings and likely better interoperability with Microsoft’s SQL Server.</w:t>
-      </w:r>
-    </w:p>
-    <w:p>
-      <w:pPr>
-        <w:pStyle w:val="ListParagraph"/>
-        <w:numPr>
-          <w:ilvl w:val="0"/>
-          <w:numId w:val="0"/>
-        </w:numPr>
-        <w:ind w:left="2160" w:hanging="0"/>
-        <w:rPr>
-          <w:rFonts w:ascii="Times New Roman" w:hAnsi="Times New Roman" w:cs="Times New Roman"/>
-          <w:sz w:val="24"/>
-        </w:rPr>
-      </w:pPr>
-      <w:r>
-        <w:rPr>
-          <w:b/>
-          <w:bCs/>
-        </w:rPr>
-      </w:r>
-    </w:p>
-    <w:p>
-      <w:pPr>
-        <w:pStyle w:val="ListParagraph"/>
-        <w:numPr>
-          <w:ilvl w:val="0"/>
-          <w:numId w:val="1"/>
-        </w:numPr>
-        <w:rPr/>
-      </w:pPr>
-      <w:r>
-        <w:rPr>
-          <w:rFonts w:cs="Times New Roman" w:ascii="Times New Roman" w:hAnsi="Times New Roman"/>
+          <w:numId w:val="1"/>
+        </w:numPr>
+        <w:rPr>
+          <w:rFonts w:ascii="Times New Roman" w:hAnsi="Times New Roman" w:cs="Times New Roman"/>
+          <w:sz w:val="24"/>
+        </w:rPr>
+      </w:pPr>
+      <w:r>
+        <w:rPr>
+          <w:rFonts w:ascii="Times New Roman" w:hAnsi="Times New Roman" w:cs="Times New Roman"/>
           <w:sz w:val="24"/>
         </w:rPr>
         <w:t>Rackspace Cloud (</w:t>
       </w:r>
-      <w:hyperlink r:id="rId4">
+      <w:hyperlink r:id="rId7" w:history="1">
         <w:r>
           <w:rPr>
-            <w:rStyle w:val="InternetLink"/>
-            <w:rFonts w:cs="Times New Roman" w:ascii="Times New Roman" w:hAnsi="Times New Roman"/>
+            <w:rStyle w:val="Hyperlink"/>
+            <w:rFonts w:ascii="Times New Roman" w:hAnsi="Times New Roman" w:cs="Times New Roman"/>
             <w:sz w:val="24"/>
           </w:rPr>
           <w:t>https://www.rackspace.com/cloud/databases</w:t>
@@ -380,7 +330,7 @@
       </w:hyperlink>
       <w:r>
         <w:rPr>
-          <w:rFonts w:cs="Times New Roman" w:ascii="Times New Roman" w:hAnsi="Times New Roman"/>
+          <w:rFonts w:ascii="Times New Roman" w:hAnsi="Times New Roman" w:cs="Times New Roman"/>
           <w:sz w:val="24"/>
         </w:rPr>
         <w:t>)</w:t>
@@ -400,7 +350,7 @@
       </w:pPr>
       <w:r>
         <w:rPr>
-          <w:rFonts w:cs="Times New Roman" w:ascii="Times New Roman" w:hAnsi="Times New Roman"/>
+          <w:rFonts w:ascii="Times New Roman" w:hAnsi="Times New Roman" w:cs="Times New Roman"/>
           <w:sz w:val="24"/>
         </w:rPr>
         <w:t>Pros</w:t>
@@ -420,7 +370,7 @@
       </w:pPr>
       <w:r>
         <w:rPr>
-          <w:rFonts w:cs="Times New Roman" w:ascii="Times New Roman" w:hAnsi="Times New Roman"/>
+          <w:rFonts w:ascii="Times New Roman" w:hAnsi="Times New Roman" w:cs="Times New Roman"/>
           <w:sz w:val="24"/>
         </w:rPr>
         <w:t>Supports multiple database types</w:t>
@@ -440,7 +390,7 @@
       </w:pPr>
       <w:r>
         <w:rPr>
-          <w:rFonts w:cs="Times New Roman" w:ascii="Times New Roman" w:hAnsi="Times New Roman"/>
+          <w:rFonts w:ascii="Times New Roman" w:hAnsi="Times New Roman" w:cs="Times New Roman"/>
           <w:sz w:val="24"/>
         </w:rPr>
         <w:t>Great customer support</w:t>
@@ -460,7 +410,7 @@
       </w:pPr>
       <w:r>
         <w:rPr>
-          <w:rFonts w:cs="Times New Roman" w:ascii="Times New Roman" w:hAnsi="Times New Roman"/>
+          <w:rFonts w:ascii="Times New Roman" w:hAnsi="Times New Roman" w:cs="Times New Roman"/>
           <w:sz w:val="24"/>
         </w:rPr>
         <w:t>Cons</w:t>
@@ -480,7 +430,7 @@
       </w:pPr>
       <w:r>
         <w:rPr>
-          <w:rFonts w:cs="Times New Roman" w:ascii="Times New Roman" w:hAnsi="Times New Roman"/>
+          <w:rFonts w:ascii="Times New Roman" w:hAnsi="Times New Roman" w:cs="Times New Roman"/>
           <w:sz w:val="24"/>
         </w:rPr>
         <w:t>Low documentation</w:t>
@@ -493,20 +443,23 @@
           <w:ilvl w:val="0"/>
           <w:numId w:val="1"/>
         </w:numPr>
-        <w:rPr/>
-      </w:pPr>
-      <w:r>
-        <w:rPr>
-          <w:rFonts w:cs="Times New Roman" w:ascii="Times New Roman" w:hAnsi="Times New Roman"/>
+        <w:rPr>
+          <w:rFonts w:ascii="Times New Roman" w:hAnsi="Times New Roman" w:cs="Times New Roman"/>
+          <w:sz w:val="24"/>
+        </w:rPr>
+      </w:pPr>
+      <w:r>
+        <w:rPr>
+          <w:rFonts w:ascii="Times New Roman" w:hAnsi="Times New Roman" w:cs="Times New Roman"/>
           <w:sz w:val="24"/>
         </w:rPr>
         <w:t>Oracle Database Cloud (</w:t>
       </w:r>
-      <w:hyperlink r:id="rId5">
+      <w:hyperlink r:id="rId8" w:history="1">
         <w:r>
           <w:rPr>
-            <w:rStyle w:val="InternetLink"/>
-            <w:rFonts w:cs="Times New Roman" w:ascii="Times New Roman" w:hAnsi="Times New Roman"/>
+            <w:rStyle w:val="Hyperlink"/>
+            <w:rFonts w:ascii="Times New Roman" w:hAnsi="Times New Roman" w:cs="Times New Roman"/>
             <w:sz w:val="24"/>
           </w:rPr>
           <w:t>https://cloud.oracle.com/en_US/tryit</w:t>
@@ -514,7 +467,7 @@
       </w:hyperlink>
       <w:r>
         <w:rPr>
-          <w:rFonts w:cs="Times New Roman" w:ascii="Times New Roman" w:hAnsi="Times New Roman"/>
+          <w:rFonts w:ascii="Times New Roman" w:hAnsi="Times New Roman" w:cs="Times New Roman"/>
           <w:sz w:val="24"/>
         </w:rPr>
         <w:t xml:space="preserve">) </w:t>
@@ -534,7 +487,7 @@
       </w:pPr>
       <w:r>
         <w:rPr>
-          <w:rFonts w:cs="Times New Roman" w:ascii="Times New Roman" w:hAnsi="Times New Roman"/>
+          <w:rFonts w:ascii="Times New Roman" w:hAnsi="Times New Roman" w:cs="Times New Roman"/>
           <w:sz w:val="24"/>
         </w:rPr>
         <w:t>Pros</w:t>
@@ -554,7 +507,7 @@
       </w:pPr>
       <w:r>
         <w:rPr>
-          <w:rFonts w:cs="Times New Roman" w:ascii="Times New Roman" w:hAnsi="Times New Roman"/>
+          <w:rFonts w:ascii="Times New Roman" w:hAnsi="Times New Roman" w:cs="Times New Roman"/>
           <w:sz w:val="24"/>
         </w:rPr>
         <w:t>Easy maintenance</w:t>
@@ -574,7 +527,7 @@
       </w:pPr>
       <w:r>
         <w:rPr>
-          <w:rFonts w:cs="Times New Roman" w:ascii="Times New Roman" w:hAnsi="Times New Roman"/>
+          <w:rFonts w:ascii="Times New Roman" w:hAnsi="Times New Roman" w:cs="Times New Roman"/>
           <w:sz w:val="24"/>
         </w:rPr>
         <w:t>Secure encryption</w:t>
@@ -594,7 +547,7 @@
       </w:pPr>
       <w:r>
         <w:rPr>
-          <w:rFonts w:cs="Times New Roman" w:ascii="Times New Roman" w:hAnsi="Times New Roman"/>
+          <w:rFonts w:ascii="Times New Roman" w:hAnsi="Times New Roman" w:cs="Times New Roman"/>
           <w:sz w:val="24"/>
         </w:rPr>
         <w:t>Cons</w:t>
@@ -614,7 +567,7 @@
       </w:pPr>
       <w:r>
         <w:rPr>
-          <w:rFonts w:cs="Times New Roman" w:ascii="Times New Roman" w:hAnsi="Times New Roman"/>
+          <w:rFonts w:ascii="Times New Roman" w:hAnsi="Times New Roman" w:cs="Times New Roman"/>
           <w:sz w:val="24"/>
         </w:rPr>
         <w:t>Support issues</w:t>
@@ -627,20 +580,23 @@
           <w:ilvl w:val="0"/>
           <w:numId w:val="1"/>
         </w:numPr>
-        <w:rPr/>
-      </w:pPr>
-      <w:r>
-        <w:rPr>
-          <w:rFonts w:cs="Times New Roman" w:ascii="Times New Roman" w:hAnsi="Times New Roman"/>
+        <w:rPr>
+          <w:rFonts w:ascii="Times New Roman" w:hAnsi="Times New Roman" w:cs="Times New Roman"/>
+          <w:sz w:val="24"/>
+        </w:rPr>
+      </w:pPr>
+      <w:r>
+        <w:rPr>
+          <w:rFonts w:ascii="Times New Roman" w:hAnsi="Times New Roman" w:cs="Times New Roman"/>
           <w:sz w:val="24"/>
         </w:rPr>
         <w:t>SAP Cloud Platform (</w:t>
       </w:r>
-      <w:hyperlink r:id="rId6">
+      <w:hyperlink r:id="rId9" w:history="1">
         <w:r>
           <w:rPr>
-            <w:rStyle w:val="InternetLink"/>
-            <w:rFonts w:cs="Times New Roman" w:ascii="Times New Roman" w:hAnsi="Times New Roman"/>
+            <w:rStyle w:val="Hyperlink"/>
+            <w:rFonts w:ascii="Times New Roman" w:hAnsi="Times New Roman" w:cs="Times New Roman"/>
             <w:sz w:val="24"/>
           </w:rPr>
           <w:t>https://developers.sap.com/topics/cloud-platform.html</w:t>
@@ -648,7 +604,7 @@
       </w:hyperlink>
       <w:r>
         <w:rPr>
-          <w:rFonts w:cs="Times New Roman" w:ascii="Times New Roman" w:hAnsi="Times New Roman"/>
+          <w:rFonts w:ascii="Times New Roman" w:hAnsi="Times New Roman" w:cs="Times New Roman"/>
           <w:sz w:val="24"/>
         </w:rPr>
         <w:t>)</w:t>
@@ -657,7 +613,7 @@
       <w:bookmarkEnd w:id="0"/>
       <w:r>
         <w:rPr>
-          <w:rFonts w:cs="Times New Roman" w:ascii="Times New Roman" w:hAnsi="Times New Roman"/>
+          <w:rFonts w:ascii="Times New Roman" w:hAnsi="Times New Roman" w:cs="Times New Roman"/>
           <w:sz w:val="24"/>
         </w:rPr>
         <w:t xml:space="preserve"> </w:t>
@@ -677,7 +633,7 @@
       </w:pPr>
       <w:r>
         <w:rPr>
-          <w:rFonts w:cs="Times New Roman" w:ascii="Times New Roman" w:hAnsi="Times New Roman"/>
+          <w:rFonts w:ascii="Times New Roman" w:hAnsi="Times New Roman" w:cs="Times New Roman"/>
           <w:sz w:val="24"/>
         </w:rPr>
         <w:t>Pros</w:t>
@@ -697,7 +653,7 @@
       </w:pPr>
       <w:r>
         <w:rPr>
-          <w:rFonts w:cs="Times New Roman" w:ascii="Times New Roman" w:hAnsi="Times New Roman"/>
+          <w:rFonts w:ascii="Times New Roman" w:hAnsi="Times New Roman" w:cs="Times New Roman"/>
           <w:sz w:val="24"/>
         </w:rPr>
         <w:t>Free trial</w:t>
@@ -717,7 +673,7 @@
       </w:pPr>
       <w:r>
         <w:rPr>
-          <w:rFonts w:cs="Times New Roman" w:ascii="Times New Roman" w:hAnsi="Times New Roman"/>
+          <w:rFonts w:ascii="Times New Roman" w:hAnsi="Times New Roman" w:cs="Times New Roman"/>
           <w:sz w:val="24"/>
         </w:rPr>
         <w:t>Easy to migrate</w:t>
@@ -737,7 +693,7 @@
       </w:pPr>
       <w:r>
         <w:rPr>
-          <w:rFonts w:cs="Times New Roman" w:ascii="Times New Roman" w:hAnsi="Times New Roman"/>
+          <w:rFonts w:ascii="Times New Roman" w:hAnsi="Times New Roman" w:cs="Times New Roman"/>
           <w:sz w:val="24"/>
         </w:rPr>
         <w:t>Cons</w:t>
@@ -750,35 +706,36 @@
           <w:ilvl w:val="2"/>
           <w:numId w:val="1"/>
         </w:numPr>
-        <w:spacing w:before="0" w:after="160"/>
-        <w:contextualSpacing/>
-        <w:rPr/>
-      </w:pPr>
-      <w:r>
-        <w:rPr>
-          <w:rFonts w:cs="Times New Roman" w:ascii="Times New Roman" w:hAnsi="Times New Roman"/>
+        <w:rPr>
+          <w:rFonts w:ascii="Times New Roman" w:hAnsi="Times New Roman" w:cs="Times New Roman"/>
+          <w:sz w:val="24"/>
+        </w:rPr>
+      </w:pPr>
+      <w:r>
+        <w:rPr>
+          <w:rFonts w:ascii="Times New Roman" w:hAnsi="Times New Roman" w:cs="Times New Roman"/>
           <w:sz w:val="24"/>
         </w:rPr>
         <w:t>Expensive</w:t>
       </w:r>
     </w:p>
     <w:sectPr>
-      <w:type w:val="nextPage"/>
       <w:pgSz w:w="12240" w:h="15840"/>
-      <w:pgMar w:left="1440" w:right="1440" w:header="0" w:top="1440" w:footer="0" w:bottom="1440" w:gutter="0"/>
-      <w:pgNumType w:fmt="decimal"/>
-      <w:formProt w:val="false"/>
-      <w:textDirection w:val="lrTb"/>
-      <w:docGrid w:type="default" w:linePitch="360" w:charSpace="4096"/>
+      <w:pgMar w:top="1440" w:right="1440" w:bottom="1440" w:left="1440" w:header="720" w:footer="720" w:gutter="0"/>
+      <w:cols w:space="720"/>
+      <w:docGrid w:linePitch="360"/>
     </w:sectPr>
   </w:body>
 </w:document>
 </file>
 
 <file path=word/numbering.xml><?xml version="1.0" encoding="utf-8"?>
-<w:numbering xmlns:w="http://schemas.openxmlformats.org/wordprocessingml/2006/main" xmlns:o="urn:schemas-microsoft-com:office:office" xmlns:r="http://schemas.openxmlformats.org/officeDocument/2006/relationships" xmlns:v="urn:schemas-microsoft-com:vml">
-  <w:abstractNum w:abstractNumId="1">
-    <w:lvl w:ilvl="0">
+<w:numbering xmlns:wpc="http://schemas.microsoft.com/office/word/2010/wordprocessingCanvas" xmlns:cx="http://schemas.microsoft.com/office/drawing/2014/chartex" xmlns:cx1="http://schemas.microsoft.com/office/drawing/2015/9/8/chartex" xmlns:cx2="http://schemas.microsoft.com/office/drawing/2015/10/21/chartex" xmlns:cx3="http://schemas.microsoft.com/office/drawing/2016/5/9/chartex" xmlns:cx4="http://schemas.microsoft.com/office/drawing/2016/5/10/chartex" xmlns:cx5="http://schemas.microsoft.com/office/drawing/2016/5/11/chartex" xmlns:cx6="http://schemas.microsoft.com/office/drawing/2016/5/12/chartex" xmlns:cx7="http://schemas.microsoft.com/office/drawing/2016/5/13/chartex" xmlns:cx8="http://schemas.microsoft.com/office/drawing/2016/5/14/chartex" xmlns:mc="http://schemas.openxmlformats.org/markup-compatibility/2006" xmlns:aink="http://schemas.microsoft.com/office/drawing/2016/ink" xmlns:am3d="http://schemas.microsoft.com/office/drawing/2017/model3d" xmlns:o="urn:schemas-microsoft-com:office:office" xmlns:r="http://schemas.openxmlformats.org/officeDocument/2006/relationships" xmlns:m="http://schemas.openxmlformats.org/officeDocument/2006/math" xmlns:v="urn:schemas-microsoft-com:vml" xmlns:wp14="http://schemas.microsoft.com/office/word/2010/wordprocessingDrawing" xmlns:wp="http://schemas.openxmlformats.org/drawingml/2006/wordprocessingDrawing" xmlns:w10="urn:schemas-microsoft-com:office:word" xmlns:w="http://schemas.openxmlformats.org/wordprocessingml/2006/main" xmlns:w14="http://schemas.microsoft.com/office/word/2010/wordml" xmlns:w15="http://schemas.microsoft.com/office/word/2012/wordml" xmlns:w16cid="http://schemas.microsoft.com/office/word/2016/wordml/cid" xmlns:w16se="http://schemas.microsoft.com/office/word/2015/wordml/symex" xmlns:wpg="http://schemas.microsoft.com/office/word/2010/wordprocessingGroup" xmlns:wpi="http://schemas.microsoft.com/office/word/2010/wordprocessingInk" xmlns:wne="http://schemas.microsoft.com/office/word/2006/wordml" xmlns:wps="http://schemas.microsoft.com/office/word/2010/wordprocessingShape" mc:Ignorable="w14 w15 w16se w16cid wp14">
+  <w:abstractNum w:abstractNumId="0" w15:restartNumberingAfterBreak="0">
+    <w:nsid w:val="6DE37760"/>
+    <w:multiLevelType w:val="hybridMultilevel"/>
+    <w:tmpl w:val="E9808ACE"/>
+    <w:lvl w:ilvl="0" w:tplc="0409000F">
       <w:start w:val="1"/>
       <w:numFmt w:val="decimal"/>
       <w:lvlText w:val="%1."/>
@@ -786,8 +743,11 @@
       <w:pPr>
         <w:ind w:left="720" w:hanging="360"/>
       </w:pPr>
+      <w:rPr>
+        <w:rFonts w:hint="default"/>
+      </w:rPr>
     </w:lvl>
-    <w:lvl w:ilvl="1">
+    <w:lvl w:ilvl="1" w:tplc="04090019">
       <w:start w:val="1"/>
       <w:numFmt w:val="lowerLetter"/>
       <w:lvlText w:val="%2."/>
@@ -796,7 +756,7 @@
         <w:ind w:left="1440" w:hanging="360"/>
       </w:pPr>
     </w:lvl>
-    <w:lvl w:ilvl="2">
+    <w:lvl w:ilvl="2" w:tplc="0409001B">
       <w:start w:val="1"/>
       <w:numFmt w:val="lowerRoman"/>
       <w:lvlText w:val="%3."/>
@@ -805,7 +765,7 @@
         <w:ind w:left="2160" w:hanging="180"/>
       </w:pPr>
     </w:lvl>
-    <w:lvl w:ilvl="3">
+    <w:lvl w:ilvl="3" w:tplc="0409000F" w:tentative="1">
       <w:start w:val="1"/>
       <w:numFmt w:val="decimal"/>
       <w:lvlText w:val="%4."/>
@@ -814,7 +774,7 @@
         <w:ind w:left="2880" w:hanging="360"/>
       </w:pPr>
     </w:lvl>
-    <w:lvl w:ilvl="4">
+    <w:lvl w:ilvl="4" w:tplc="04090019" w:tentative="1">
       <w:start w:val="1"/>
       <w:numFmt w:val="lowerLetter"/>
       <w:lvlText w:val="%5."/>
@@ -823,7 +783,7 @@
         <w:ind w:left="3600" w:hanging="360"/>
       </w:pPr>
     </w:lvl>
-    <w:lvl w:ilvl="5">
+    <w:lvl w:ilvl="5" w:tplc="0409001B" w:tentative="1">
       <w:start w:val="1"/>
       <w:numFmt w:val="lowerRoman"/>
       <w:lvlText w:val="%6."/>
@@ -832,7 +792,7 @@
         <w:ind w:left="4320" w:hanging="180"/>
       </w:pPr>
     </w:lvl>
-    <w:lvl w:ilvl="6">
+    <w:lvl w:ilvl="6" w:tplc="0409000F" w:tentative="1">
       <w:start w:val="1"/>
       <w:numFmt w:val="decimal"/>
       <w:lvlText w:val="%7."/>
@@ -841,7 +801,7 @@
         <w:ind w:left="5040" w:hanging="360"/>
       </w:pPr>
     </w:lvl>
-    <w:lvl w:ilvl="7">
+    <w:lvl w:ilvl="7" w:tplc="04090019" w:tentative="1">
       <w:start w:val="1"/>
       <w:numFmt w:val="lowerLetter"/>
       <w:lvlText w:val="%8."/>
@@ -850,7 +810,7 @@
         <w:ind w:left="5760" w:hanging="360"/>
       </w:pPr>
     </w:lvl>
-    <w:lvl w:ilvl="8">
+    <w:lvl w:ilvl="8" w:tplc="0409001B" w:tentative="1">
       <w:start w:val="1"/>
       <w:numFmt w:val="lowerRoman"/>
       <w:lvlText w:val="%9."/>
@@ -860,133 +820,40 @@
       </w:pPr>
     </w:lvl>
   </w:abstractNum>
-  <w:abstractNum w:abstractNumId="2">
-    <w:lvl w:ilvl="0">
-      <w:start w:val="1"/>
-      <w:numFmt w:val="none"/>
-      <w:suff w:val="nothing"/>
-      <w:lvlText w:val=""/>
-      <w:lvlJc w:val="left"/>
-      <w:pPr>
-        <w:ind w:left="0" w:hanging="0"/>
-      </w:pPr>
-    </w:lvl>
-    <w:lvl w:ilvl="1">
-      <w:start w:val="1"/>
-      <w:numFmt w:val="none"/>
-      <w:suff w:val="nothing"/>
-      <w:lvlText w:val=""/>
-      <w:lvlJc w:val="left"/>
-      <w:pPr>
-        <w:ind w:left="0" w:hanging="0"/>
-      </w:pPr>
-    </w:lvl>
-    <w:lvl w:ilvl="2">
-      <w:start w:val="1"/>
-      <w:numFmt w:val="none"/>
-      <w:suff w:val="nothing"/>
-      <w:lvlText w:val=""/>
-      <w:lvlJc w:val="left"/>
-      <w:pPr>
-        <w:ind w:left="0" w:hanging="0"/>
-      </w:pPr>
-    </w:lvl>
-    <w:lvl w:ilvl="3">
-      <w:start w:val="1"/>
-      <w:numFmt w:val="none"/>
-      <w:suff w:val="nothing"/>
-      <w:lvlText w:val=""/>
-      <w:lvlJc w:val="left"/>
-      <w:pPr>
-        <w:ind w:left="0" w:hanging="0"/>
-      </w:pPr>
-    </w:lvl>
-    <w:lvl w:ilvl="4">
-      <w:start w:val="1"/>
-      <w:numFmt w:val="none"/>
-      <w:suff w:val="nothing"/>
-      <w:lvlText w:val=""/>
-      <w:lvlJc w:val="left"/>
-      <w:pPr>
-        <w:ind w:left="0" w:hanging="0"/>
-      </w:pPr>
-    </w:lvl>
-    <w:lvl w:ilvl="5">
-      <w:start w:val="1"/>
-      <w:numFmt w:val="none"/>
-      <w:suff w:val="nothing"/>
-      <w:lvlText w:val=""/>
-      <w:lvlJc w:val="left"/>
-      <w:pPr>
-        <w:ind w:left="0" w:hanging="0"/>
-      </w:pPr>
-    </w:lvl>
-    <w:lvl w:ilvl="6">
-      <w:start w:val="1"/>
-      <w:numFmt w:val="none"/>
-      <w:suff w:val="nothing"/>
-      <w:lvlText w:val=""/>
-      <w:lvlJc w:val="left"/>
-      <w:pPr>
-        <w:ind w:left="0" w:hanging="0"/>
-      </w:pPr>
-    </w:lvl>
-    <w:lvl w:ilvl="7">
-      <w:start w:val="1"/>
-      <w:numFmt w:val="none"/>
-      <w:suff w:val="nothing"/>
-      <w:lvlText w:val=""/>
-      <w:lvlJc w:val="left"/>
-      <w:pPr>
-        <w:ind w:left="0" w:hanging="0"/>
-      </w:pPr>
-    </w:lvl>
-    <w:lvl w:ilvl="8">
-      <w:start w:val="1"/>
-      <w:numFmt w:val="none"/>
-      <w:suff w:val="nothing"/>
-      <w:lvlText w:val=""/>
-      <w:lvlJc w:val="left"/>
-      <w:pPr>
-        <w:ind w:left="0" w:hanging="0"/>
-      </w:pPr>
-    </w:lvl>
-  </w:abstractNum>
   <w:num w:numId="1">
-    <w:abstractNumId w:val="1"/>
-  </w:num>
-  <w:num w:numId="2">
-    <w:abstractNumId w:val="2"/>
+    <w:abstractNumId w:val="0"/>
   </w:num>
 </w:numbering>
 </file>
 
 <file path=word/styles.xml><?xml version="1.0" encoding="utf-8"?>
-<w:styles xmlns:w="http://schemas.openxmlformats.org/wordprocessingml/2006/main" xmlns:w14="http://schemas.microsoft.com/office/word/2010/wordml" xmlns:mc="http://schemas.openxmlformats.org/markup-compatibility/2006" mc:Ignorable="w14">
+<w:styles xmlns:mc="http://schemas.openxmlformats.org/markup-compatibility/2006" xmlns:r="http://schemas.openxmlformats.org/officeDocument/2006/relationships" xmlns:w="http://schemas.openxmlformats.org/wordprocessingml/2006/main" xmlns:w14="http://schemas.microsoft.com/office/word/2010/wordml" xmlns:w15="http://schemas.microsoft.com/office/word/2012/wordml" xmlns:w16cid="http://schemas.microsoft.com/office/word/2016/wordml/cid" xmlns:w16se="http://schemas.microsoft.com/office/word/2015/wordml/symex" mc:Ignorable="w14 w15 w16se w16cid">
   <w:docDefaults>
     <w:rPrDefault>
       <w:rPr>
-        <w:rFonts w:ascii="Calibri" w:hAnsi="Calibri" w:eastAsia="游明朝" w:cs="" w:asciiTheme="minorHAnsi" w:cstheme="minorBidi" w:eastAsiaTheme="minorEastAsia" w:hAnsiTheme="minorHAnsi"/>
+        <w:rFonts w:asciiTheme="minorHAnsi" w:eastAsiaTheme="minorEastAsia" w:hAnsiTheme="minorHAnsi" w:cstheme="minorBidi"/>
         <w:sz w:val="22"/>
         <w:szCs w:val="22"/>
         <w:lang w:val="en-US" w:eastAsia="ja-JP" w:bidi="ar-SA"/>
       </w:rPr>
     </w:rPrDefault>
     <w:pPrDefault>
-      <w:pPr/>
+      <w:pPr>
+        <w:spacing w:after="160" w:line="259" w:lineRule="auto"/>
+      </w:pPr>
     </w:pPrDefault>
   </w:docDefaults>
   <w:latentStyles w:defLockedState="0" w:defUIPriority="99" w:defSemiHidden="0" w:defUnhideWhenUsed="0" w:defQFormat="0" w:count="375">
     <w:lsdException w:name="Normal" w:uiPriority="0" w:qFormat="1"/>
     <w:lsdException w:name="heading 1" w:uiPriority="9" w:qFormat="1"/>
-    <w:lsdException w:name="heading 2" w:uiPriority="9" w:semiHidden="1" w:unhideWhenUsed="1" w:qFormat="1"/>
-    <w:lsdException w:name="heading 3" w:uiPriority="9" w:semiHidden="1" w:unhideWhenUsed="1" w:qFormat="1"/>
-    <w:lsdException w:name="heading 4" w:uiPriority="9" w:semiHidden="1" w:unhideWhenUsed="1" w:qFormat="1"/>
-    <w:lsdException w:name="heading 5" w:uiPriority="9" w:semiHidden="1" w:unhideWhenUsed="1" w:qFormat="1"/>
-    <w:lsdException w:name="heading 6" w:uiPriority="9" w:semiHidden="1" w:unhideWhenUsed="1" w:qFormat="1"/>
-    <w:lsdException w:name="heading 7" w:uiPriority="9" w:semiHidden="1" w:unhideWhenUsed="1" w:qFormat="1"/>
-    <w:lsdException w:name="heading 8" w:uiPriority="9" w:semiHidden="1" w:unhideWhenUsed="1" w:qFormat="1"/>
-    <w:lsdException w:name="heading 9" w:uiPriority="9" w:semiHidden="1" w:unhideWhenUsed="1" w:qFormat="1"/>
+    <w:lsdException w:name="heading 2" w:semiHidden="1" w:uiPriority="9" w:unhideWhenUsed="1" w:qFormat="1"/>
+    <w:lsdException w:name="heading 3" w:semiHidden="1" w:uiPriority="9" w:unhideWhenUsed="1" w:qFormat="1"/>
+    <w:lsdException w:name="heading 4" w:semiHidden="1" w:uiPriority="9" w:unhideWhenUsed="1" w:qFormat="1"/>
+    <w:lsdException w:name="heading 5" w:semiHidden="1" w:uiPriority="9" w:unhideWhenUsed="1" w:qFormat="1"/>
+    <w:lsdException w:name="heading 6" w:semiHidden="1" w:uiPriority="9" w:unhideWhenUsed="1" w:qFormat="1"/>
+    <w:lsdException w:name="heading 7" w:semiHidden="1" w:uiPriority="9" w:unhideWhenUsed="1" w:qFormat="1"/>
+    <w:lsdException w:name="heading 8" w:semiHidden="1" w:uiPriority="9" w:unhideWhenUsed="1" w:qFormat="1"/>
+    <w:lsdException w:name="heading 9" w:semiHidden="1" w:uiPriority="9" w:unhideWhenUsed="1" w:qFormat="1"/>
     <w:lsdException w:name="index 1" w:semiHidden="1" w:unhideWhenUsed="1"/>
     <w:lsdException w:name="index 2" w:semiHidden="1" w:unhideWhenUsed="1"/>
     <w:lsdException w:name="index 3" w:semiHidden="1" w:unhideWhenUsed="1"/>
@@ -996,22 +863,22 @@
     <w:lsdException w:name="index 7" w:semiHidden="1" w:unhideWhenUsed="1"/>
     <w:lsdException w:name="index 8" w:semiHidden="1" w:unhideWhenUsed="1"/>
     <w:lsdException w:name="index 9" w:semiHidden="1" w:unhideWhenUsed="1"/>
-    <w:lsdException w:name="toc 1" w:uiPriority="39" w:semiHidden="1" w:unhideWhenUsed="1"/>
-    <w:lsdException w:name="toc 2" w:uiPriority="39" w:semiHidden="1" w:unhideWhenUsed="1"/>
-    <w:lsdException w:name="toc 3" w:uiPriority="39" w:semiHidden="1" w:unhideWhenUsed="1"/>
-    <w:lsdException w:name="toc 4" w:uiPriority="39" w:semiHidden="1" w:unhideWhenUsed="1"/>
-    <w:lsdException w:name="toc 5" w:uiPriority="39" w:semiHidden="1" w:unhideWhenUsed="1"/>
-    <w:lsdException w:name="toc 6" w:uiPriority="39" w:semiHidden="1" w:unhideWhenUsed="1"/>
-    <w:lsdException w:name="toc 7" w:uiPriority="39" w:semiHidden="1" w:unhideWhenUsed="1"/>
-    <w:lsdException w:name="toc 8" w:uiPriority="39" w:semiHidden="1" w:unhideWhenUsed="1"/>
-    <w:lsdException w:name="toc 9" w:uiPriority="39" w:semiHidden="1" w:unhideWhenUsed="1"/>
+    <w:lsdException w:name="toc 1" w:semiHidden="1" w:uiPriority="39" w:unhideWhenUsed="1"/>
+    <w:lsdException w:name="toc 2" w:semiHidden="1" w:uiPriority="39" w:unhideWhenUsed="1"/>
+    <w:lsdException w:name="toc 3" w:semiHidden="1" w:uiPriority="39" w:unhideWhenUsed="1"/>
+    <w:lsdException w:name="toc 4" w:semiHidden="1" w:uiPriority="39" w:unhideWhenUsed="1"/>
+    <w:lsdException w:name="toc 5" w:semiHidden="1" w:uiPriority="39" w:unhideWhenUsed="1"/>
+    <w:lsdException w:name="toc 6" w:semiHidden="1" w:uiPriority="39" w:unhideWhenUsed="1"/>
+    <w:lsdException w:name="toc 7" w:semiHidden="1" w:uiPriority="39" w:unhideWhenUsed="1"/>
+    <w:lsdException w:name="toc 8" w:semiHidden="1" w:uiPriority="39" w:unhideWhenUsed="1"/>
+    <w:lsdException w:name="toc 9" w:semiHidden="1" w:uiPriority="39" w:unhideWhenUsed="1"/>
     <w:lsdException w:name="Normal Indent" w:semiHidden="1" w:unhideWhenUsed="1"/>
     <w:lsdException w:name="footnote text" w:semiHidden="1" w:unhideWhenUsed="1"/>
     <w:lsdException w:name="annotation text" w:semiHidden="1" w:unhideWhenUsed="1"/>
     <w:lsdException w:name="header" w:semiHidden="1" w:unhideWhenUsed="1"/>
     <w:lsdException w:name="footer" w:semiHidden="1" w:unhideWhenUsed="1"/>
     <w:lsdException w:name="index heading" w:semiHidden="1" w:unhideWhenUsed="1"/>
-    <w:lsdException w:name="caption" w:uiPriority="35" w:semiHidden="1" w:unhideWhenUsed="1" w:qFormat="1"/>
+    <w:lsdException w:name="caption" w:semiHidden="1" w:uiPriority="35" w:unhideWhenUsed="1" w:qFormat="1"/>
     <w:lsdException w:name="table of figures" w:semiHidden="1" w:unhideWhenUsed="1"/>
     <w:lsdException w:name="envelope address" w:semiHidden="1" w:unhideWhenUsed="1"/>
     <w:lsdException w:name="envelope return" w:semiHidden="1" w:unhideWhenUsed="1"/>
@@ -1042,7 +909,7 @@
     <w:lsdException w:name="Title" w:uiPriority="10" w:qFormat="1"/>
     <w:lsdException w:name="Closing" w:semiHidden="1" w:unhideWhenUsed="1"/>
     <w:lsdException w:name="Signature" w:semiHidden="1" w:unhideWhenUsed="1"/>
-    <w:lsdException w:name="Default Paragraph Font" w:uiPriority="1" w:semiHidden="1" w:unhideWhenUsed="1"/>
+    <w:lsdException w:name="Default Paragraph Font" w:semiHidden="1" w:uiPriority="1" w:unhideWhenUsed="1"/>
     <w:lsdException w:name="Body Text" w:semiHidden="1" w:unhideWhenUsed="1"/>
     <w:lsdException w:name="Body Text Indent" w:semiHidden="1" w:unhideWhenUsed="1"/>
     <w:lsdException w:name="List Continue" w:semiHidden="1" w:unhideWhenUsed="1"/>
@@ -1242,8 +1109,8 @@
     <w:lsdException w:name="Subtle Reference" w:uiPriority="31" w:qFormat="1"/>
     <w:lsdException w:name="Intense Reference" w:uiPriority="32" w:qFormat="1"/>
     <w:lsdException w:name="Book Title" w:uiPriority="33" w:qFormat="1"/>
-    <w:lsdException w:name="Bibliography" w:uiPriority="37" w:semiHidden="1" w:unhideWhenUsed="1"/>
-    <w:lsdException w:name="TOC Heading" w:uiPriority="39" w:semiHidden="1" w:unhideWhenUsed="1" w:qFormat="1"/>
+    <w:lsdException w:name="Bibliography" w:semiHidden="1" w:uiPriority="37" w:unhideWhenUsed="1"/>
+    <w:lsdException w:name="TOC Heading" w:semiHidden="1" w:uiPriority="39" w:unhideWhenUsed="1" w:qFormat="1"/>
     <w:lsdException w:name="Plain Table 1" w:uiPriority="41"/>
     <w:lsdException w:name="Plain Table 2" w:uiPriority="42"/>
     <w:lsdException w:name="Plain Table 3" w:uiPriority="43"/>
@@ -1353,141 +1220,15 @@
     <w:lsdException w:name="Hashtag" w:semiHidden="1" w:unhideWhenUsed="1"/>
     <w:lsdException w:name="Unresolved Mention" w:semiHidden="1" w:unhideWhenUsed="1"/>
   </w:latentStyles>
-  <w:style w:type="paragraph" w:styleId="Normal" w:default="1">
+  <w:style w:type="paragraph" w:default="1" w:styleId="Normal">
     <w:name w:val="Normal"/>
     <w:qFormat/>
-    <w:pPr>
-      <w:widowControl/>
-      <w:bidi w:val="0"/>
-      <w:spacing w:lineRule="auto" w:line="259" w:before="0" w:after="160"/>
-      <w:jc w:val="left"/>
-    </w:pPr>
-    <w:rPr>
-      <w:rFonts w:ascii="Calibri" w:hAnsi="Calibri" w:eastAsia="游明朝" w:cs="" w:asciiTheme="minorHAnsi" w:cstheme="minorBidi" w:eastAsiaTheme="minorEastAsia" w:hAnsiTheme="minorHAnsi"/>
-      <w:color w:val="auto"/>
-      <w:kern w:val="0"/>
-      <w:sz w:val="22"/>
-      <w:szCs w:val="22"/>
-      <w:lang w:val="en-US" w:eastAsia="ja-JP" w:bidi="ar-SA"/>
-    </w:rPr>
   </w:style>
-  <w:style w:type="character" w:styleId="DefaultParagraphFont" w:default="1">
+  <w:style w:type="character" w:default="1" w:styleId="DefaultParagraphFont">
     <w:name w:val="Default Paragraph Font"/>
     <w:uiPriority w:val="1"/>
     <w:semiHidden/>
     <w:unhideWhenUsed/>
-    <w:qFormat/>
-    <w:rPr/>
-  </w:style>
-  <w:style w:type="character" w:styleId="InternetLink">
-    <w:name w:val="Internet Link"/>
-    <w:basedOn w:val="DefaultParagraphFont"/>
-    <w:uiPriority w:val="99"/>
-    <w:unhideWhenUsed/>
-    <w:rsid w:val="00dd571b"/>
-    <w:rPr>
-      <w:color w:val="0563C1" w:themeColor="hyperlink"/>
-      <w:u w:val="single"/>
-    </w:rPr>
-  </w:style>
-  <w:style w:type="character" w:styleId="UnresolvedMention">
-    <w:name w:val="Unresolved Mention"/>
-    <w:basedOn w:val="DefaultParagraphFont"/>
-    <w:uiPriority w:val="99"/>
-    <w:semiHidden/>
-    <w:unhideWhenUsed/>
-    <w:qFormat/>
-    <w:rsid w:val="00dd571b"/>
-    <w:rPr>
-      <w:color w:val="605E5C"/>
-      <w:shd w:fill="E1DFDD" w:val="clear"/>
-    </w:rPr>
-  </w:style>
-  <w:style w:type="character" w:styleId="ListLabel1">
-    <w:name w:val="ListLabel 1"/>
-    <w:qFormat/>
-    <w:rPr>
-      <w:rFonts w:ascii="Times New Roman" w:hAnsi="Times New Roman" w:cs="Times New Roman"/>
-      <w:sz w:val="24"/>
-    </w:rPr>
-  </w:style>
-  <w:style w:type="paragraph" w:styleId="Heading">
-    <w:name w:val="Heading"/>
-    <w:basedOn w:val="Normal"/>
-    <w:next w:val="TextBody"/>
-    <w:qFormat/>
-    <w:pPr>
-      <w:keepNext w:val="true"/>
-      <w:spacing w:before="240" w:after="120"/>
-    </w:pPr>
-    <w:rPr>
-      <w:rFonts w:ascii="Liberation Sans" w:hAnsi="Liberation Sans" w:eastAsia="Clear Sans" w:cs="Lohit Marathi"/>
-      <w:sz w:val="28"/>
-      <w:szCs w:val="28"/>
-    </w:rPr>
-  </w:style>
-  <w:style w:type="paragraph" w:styleId="TextBody">
-    <w:name w:val="Body Text"/>
-    <w:basedOn w:val="Normal"/>
-    <w:pPr>
-      <w:spacing w:lineRule="auto" w:line="276" w:before="0" w:after="140"/>
-    </w:pPr>
-    <w:rPr/>
-  </w:style>
-  <w:style w:type="paragraph" w:styleId="List">
-    <w:name w:val="List"/>
-    <w:basedOn w:val="TextBody"/>
-    <w:pPr/>
-    <w:rPr>
-      <w:rFonts w:cs="Lohit Marathi"/>
-    </w:rPr>
-  </w:style>
-  <w:style w:type="paragraph" w:styleId="Caption">
-    <w:name w:val="Caption"/>
-    <w:basedOn w:val="Normal"/>
-    <w:qFormat/>
-    <w:pPr>
-      <w:suppressLineNumbers/>
-      <w:spacing w:before="120" w:after="120"/>
-    </w:pPr>
-    <w:rPr>
-      <w:rFonts w:cs="Lohit Marathi"/>
-      <w:i/>
-      <w:iCs/>
-      <w:sz w:val="24"/>
-      <w:szCs w:val="24"/>
-    </w:rPr>
-  </w:style>
-  <w:style w:type="paragraph" w:styleId="Index">
-    <w:name w:val="Index"/>
-    <w:basedOn w:val="Normal"/>
-    <w:qFormat/>
-    <w:pPr>
-      <w:suppressLineNumbers/>
-    </w:pPr>
-    <w:rPr>
-      <w:rFonts w:cs="Lohit Marathi"/>
-    </w:rPr>
-  </w:style>
-  <w:style w:type="paragraph" w:styleId="ListParagraph">
-    <w:name w:val="List Paragraph"/>
-    <w:basedOn w:val="Normal"/>
-    <w:uiPriority w:val="34"/>
-    <w:qFormat/>
-    <w:rsid w:val="00dd571b"/>
-    <w:pPr>
-      <w:spacing w:before="0" w:after="160"/>
-      <w:ind w:left="720" w:hanging="0"/>
-      <w:contextualSpacing/>
-    </w:pPr>
-    <w:rPr/>
-  </w:style>
-  <w:style w:type="numbering" w:styleId="NoList" w:default="1">
-    <w:name w:val="No List"/>
-    <w:uiPriority w:val="99"/>
-    <w:semiHidden/>
-    <w:unhideWhenUsed/>
-    <w:qFormat/>
   </w:style>
   <w:style w:type="table" w:default="1" w:styleId="TableNormal">
     <w:name w:val="Normal Table"/>
@@ -1503,6 +1244,46 @@
         <w:right w:w="108" w:type="dxa"/>
       </w:tblCellMar>
     </w:tblPr>
+  </w:style>
+  <w:style w:type="numbering" w:default="1" w:styleId="NoList">
+    <w:name w:val="No List"/>
+    <w:uiPriority w:val="99"/>
+    <w:semiHidden/>
+    <w:unhideWhenUsed/>
+  </w:style>
+  <w:style w:type="paragraph" w:styleId="ListParagraph">
+    <w:name w:val="List Paragraph"/>
+    <w:basedOn w:val="Normal"/>
+    <w:uiPriority w:val="34"/>
+    <w:qFormat/>
+    <w:rsid w:val="00DD571B"/>
+    <w:pPr>
+      <w:ind w:left="720"/>
+      <w:contextualSpacing/>
+    </w:pPr>
+  </w:style>
+  <w:style w:type="character" w:styleId="Hyperlink">
+    <w:name w:val="Hyperlink"/>
+    <w:basedOn w:val="DefaultParagraphFont"/>
+    <w:uiPriority w:val="99"/>
+    <w:unhideWhenUsed/>
+    <w:rsid w:val="00DD571B"/>
+    <w:rPr>
+      <w:color w:val="0563C1" w:themeColor="hyperlink"/>
+      <w:u w:val="single"/>
+    </w:rPr>
+  </w:style>
+  <w:style w:type="character" w:styleId="UnresolvedMention">
+    <w:name w:val="Unresolved Mention"/>
+    <w:basedOn w:val="DefaultParagraphFont"/>
+    <w:uiPriority w:val="99"/>
+    <w:semiHidden/>
+    <w:unhideWhenUsed/>
+    <w:rsid w:val="00DD571B"/>
+    <w:rPr>
+      <w:color w:val="605E5C"/>
+      <w:shd w:val="clear" w:color="auto" w:fill="E1DFDD"/>
+    </w:rPr>
   </w:style>
 </w:styles>
 </file>

</xml_diff>

<commit_message>
Revert "Revert "Merge branch 'master' of https://github.com/Redgreed4/Landmarked""
This reverts commit e76da9c435a79617298c8a177bf9c329205a33f0.
</commit_message>
<xml_diff>
--- a/Documents/Possible Cloud Based Databases.docx
+++ b/Documents/Possible Cloud Based Databases.docx
@@ -1,9 +1,10 @@
 
 <file path=word/document.xml><?xml version="1.0" encoding="utf-8"?>
-<w:document xmlns:wpc="http://schemas.microsoft.com/office/word/2010/wordprocessingCanvas" xmlns:cx="http://schemas.microsoft.com/office/drawing/2014/chartex" xmlns:cx1="http://schemas.microsoft.com/office/drawing/2015/9/8/chartex" xmlns:cx2="http://schemas.microsoft.com/office/drawing/2015/10/21/chartex" xmlns:cx3="http://schemas.microsoft.com/office/drawing/2016/5/9/chartex" xmlns:cx4="http://schemas.microsoft.com/office/drawing/2016/5/10/chartex" xmlns:cx5="http://schemas.microsoft.com/office/drawing/2016/5/11/chartex" xmlns:cx6="http://schemas.microsoft.com/office/drawing/2016/5/12/chartex" xmlns:cx7="http://schemas.microsoft.com/office/drawing/2016/5/13/chartex" xmlns:cx8="http://schemas.microsoft.com/office/drawing/2016/5/14/chartex" xmlns:mc="http://schemas.openxmlformats.org/markup-compatibility/2006" xmlns:aink="http://schemas.microsoft.com/office/drawing/2016/ink" xmlns:am3d="http://schemas.microsoft.com/office/drawing/2017/model3d" xmlns:o="urn:schemas-microsoft-com:office:office" xmlns:r="http://schemas.openxmlformats.org/officeDocument/2006/relationships" xmlns:m="http://schemas.openxmlformats.org/officeDocument/2006/math" xmlns:v="urn:schemas-microsoft-com:vml" xmlns:wp14="http://schemas.microsoft.com/office/word/2010/wordprocessingDrawing" xmlns:wp="http://schemas.openxmlformats.org/drawingml/2006/wordprocessingDrawing" xmlns:w10="urn:schemas-microsoft-com:office:word" xmlns:w="http://schemas.openxmlformats.org/wordprocessingml/2006/main" xmlns:w14="http://schemas.microsoft.com/office/word/2010/wordml" xmlns:w15="http://schemas.microsoft.com/office/word/2012/wordml" xmlns:w16cid="http://schemas.microsoft.com/office/word/2016/wordml/cid" xmlns:w16se="http://schemas.microsoft.com/office/word/2015/wordml/symex" xmlns:wpg="http://schemas.microsoft.com/office/word/2010/wordprocessingGroup" xmlns:wpi="http://schemas.microsoft.com/office/word/2010/wordprocessingInk" xmlns:wne="http://schemas.microsoft.com/office/word/2006/wordml" xmlns:wps="http://schemas.microsoft.com/office/word/2010/wordprocessingShape" mc:Ignorable="w14 w15 w16se w16cid wp14">
+<w:document xmlns:o="urn:schemas-microsoft-com:office:office" xmlns:r="http://schemas.openxmlformats.org/officeDocument/2006/relationships" xmlns:v="urn:schemas-microsoft-com:vml" xmlns:w="http://schemas.openxmlformats.org/wordprocessingml/2006/main" xmlns:w10="urn:schemas-microsoft-com:office:word" xmlns:wp="http://schemas.openxmlformats.org/drawingml/2006/wordprocessingDrawing" xmlns:wps="http://schemas.microsoft.com/office/word/2010/wordprocessingShape" xmlns:wpg="http://schemas.microsoft.com/office/word/2010/wordprocessingGroup" xmlns:mc="http://schemas.openxmlformats.org/markup-compatibility/2006" xmlns:wp14="http://schemas.microsoft.com/office/word/2010/wordprocessingDrawing" xmlns:w14="http://schemas.microsoft.com/office/word/2010/wordml" mc:Ignorable="w14 wp14">
   <w:body>
     <w:p>
       <w:pPr>
+        <w:pStyle w:val="Normal"/>
         <w:jc w:val="center"/>
         <w:rPr>
           <w:rFonts w:ascii="Times New Roman" w:hAnsi="Times New Roman" w:cs="Times New Roman"/>
@@ -12,17 +13,10 @@
       </w:pPr>
       <w:r>
         <w:rPr>
-          <w:rFonts w:ascii="Times New Roman" w:hAnsi="Times New Roman" w:cs="Times New Roman"/>
+          <w:rFonts w:cs="Times New Roman" w:ascii="Times New Roman" w:hAnsi="Times New Roman"/>
           <w:sz w:val="32"/>
         </w:rPr>
-        <w:t xml:space="preserve">Possible </w:t>
-      </w:r>
-      <w:r>
-        <w:rPr>
-          <w:rFonts w:ascii="Times New Roman" w:hAnsi="Times New Roman" w:cs="Times New Roman"/>
-          <w:sz w:val="32"/>
-        </w:rPr>
-        <w:t>Cloud Based Databases</w:t>
+        <w:t>Possible Cloud Based Databases</w:t>
       </w:r>
     </w:p>
     <w:p>
@@ -32,23 +26,20 @@
           <w:ilvl w:val="0"/>
           <w:numId w:val="1"/>
         </w:numPr>
-        <w:rPr>
-          <w:rFonts w:ascii="Times New Roman" w:hAnsi="Times New Roman" w:cs="Times New Roman"/>
-          <w:sz w:val="24"/>
-        </w:rPr>
-      </w:pPr>
-      <w:r>
-        <w:rPr>
-          <w:rFonts w:ascii="Times New Roman" w:hAnsi="Times New Roman" w:cs="Times New Roman"/>
+        <w:rPr/>
+      </w:pPr>
+      <w:r>
+        <w:rPr>
+          <w:rFonts w:cs="Times New Roman" w:ascii="Times New Roman" w:hAnsi="Times New Roman"/>
           <w:sz w:val="24"/>
         </w:rPr>
         <w:t>Amazon Relational Database (</w:t>
       </w:r>
-      <w:hyperlink r:id="rId5" w:history="1">
+      <w:hyperlink r:id="rId2">
         <w:r>
           <w:rPr>
-            <w:rStyle w:val="Hyperlink"/>
-            <w:rFonts w:ascii="Times New Roman" w:hAnsi="Times New Roman" w:cs="Times New Roman"/>
+            <w:rStyle w:val="InternetLink"/>
+            <w:rFonts w:cs="Times New Roman" w:ascii="Times New Roman" w:hAnsi="Times New Roman"/>
             <w:sz w:val="24"/>
           </w:rPr>
           <w:t>https://aws.amazon.com/free/</w:t>
@@ -56,7 +47,7 @@
       </w:hyperlink>
       <w:r>
         <w:rPr>
-          <w:rFonts w:ascii="Times New Roman" w:hAnsi="Times New Roman" w:cs="Times New Roman"/>
+          <w:rFonts w:cs="Times New Roman" w:ascii="Times New Roman" w:hAnsi="Times New Roman"/>
           <w:sz w:val="24"/>
         </w:rPr>
         <w:t>)</w:t>
@@ -76,7 +67,7 @@
       </w:pPr>
       <w:r>
         <w:rPr>
-          <w:rFonts w:ascii="Times New Roman" w:hAnsi="Times New Roman" w:cs="Times New Roman"/>
+          <w:rFonts w:cs="Times New Roman" w:ascii="Times New Roman" w:hAnsi="Times New Roman"/>
           <w:sz w:val="24"/>
         </w:rPr>
         <w:t>Pros</w:t>
@@ -96,7 +87,7 @@
       </w:pPr>
       <w:r>
         <w:rPr>
-          <w:rFonts w:ascii="Times New Roman" w:hAnsi="Times New Roman" w:cs="Times New Roman"/>
+          <w:rFonts w:cs="Times New Roman" w:ascii="Times New Roman" w:hAnsi="Times New Roman"/>
           <w:sz w:val="24"/>
         </w:rPr>
         <w:t>Free trial</w:t>
@@ -116,7 +107,7 @@
       </w:pPr>
       <w:r>
         <w:rPr>
-          <w:rFonts w:ascii="Times New Roman" w:hAnsi="Times New Roman" w:cs="Times New Roman"/>
+          <w:rFonts w:cs="Times New Roman" w:ascii="Times New Roman" w:hAnsi="Times New Roman"/>
           <w:sz w:val="24"/>
         </w:rPr>
         <w:t>Supports multiple database types</w:t>
@@ -136,7 +127,7 @@
       </w:pPr>
       <w:r>
         <w:rPr>
-          <w:rFonts w:ascii="Times New Roman" w:hAnsi="Times New Roman" w:cs="Times New Roman"/>
+          <w:rFonts w:cs="Times New Roman" w:ascii="Times New Roman" w:hAnsi="Times New Roman"/>
           <w:sz w:val="24"/>
         </w:rPr>
         <w:t>Cons</w:t>
@@ -151,12 +142,15 @@
         </w:numPr>
         <w:rPr>
           <w:rFonts w:ascii="Times New Roman" w:hAnsi="Times New Roman" w:cs="Times New Roman"/>
-          <w:sz w:val="24"/>
-        </w:rPr>
-      </w:pPr>
-      <w:r>
-        <w:rPr>
-          <w:rFonts w:ascii="Times New Roman" w:hAnsi="Times New Roman" w:cs="Times New Roman"/>
+          <w:b/>
+          <w:b/>
+          <w:bCs/>
+          <w:sz w:val="24"/>
+        </w:rPr>
+      </w:pPr>
+      <w:r>
+        <w:rPr>
+          <w:rFonts w:cs="Times New Roman" w:ascii="Times New Roman" w:hAnsi="Times New Roman"/>
           <w:sz w:val="24"/>
         </w:rPr>
         <w:t>Difficult to learn</w:t>
@@ -169,23 +163,24 @@
           <w:ilvl w:val="0"/>
           <w:numId w:val="1"/>
         </w:numPr>
-        <w:rPr>
-          <w:rFonts w:ascii="Times New Roman" w:hAnsi="Times New Roman" w:cs="Times New Roman"/>
-          <w:sz w:val="24"/>
-        </w:rPr>
-      </w:pPr>
-      <w:r>
-        <w:rPr>
-          <w:rFonts w:ascii="Times New Roman" w:hAnsi="Times New Roman" w:cs="Times New Roman"/>
+        <w:rPr/>
+      </w:pPr>
+      <w:r>
+        <w:rPr>
+          <w:rFonts w:cs="Times New Roman" w:ascii="Times New Roman" w:hAnsi="Times New Roman"/>
+          <w:b/>
+          <w:bCs/>
           <w:sz w:val="24"/>
         </w:rPr>
         <w:t>Microsoft Azure SQL Database (</w:t>
       </w:r>
-      <w:hyperlink r:id="rId6" w:history="1">
+      <w:hyperlink r:id="rId3">
         <w:r>
           <w:rPr>
-            <w:rStyle w:val="Hyperlink"/>
-            <w:rFonts w:ascii="Times New Roman" w:hAnsi="Times New Roman" w:cs="Times New Roman"/>
+            <w:rStyle w:val="InternetLink"/>
+            <w:rFonts w:cs="Times New Roman" w:ascii="Times New Roman" w:hAnsi="Times New Roman"/>
+            <w:b/>
+            <w:bCs/>
             <w:sz w:val="24"/>
           </w:rPr>
           <w:t>https://azure.microsoft.com/en-us/free/services/sql-database/</w:t>
@@ -193,7 +188,9 @@
       </w:hyperlink>
       <w:r>
         <w:rPr>
-          <w:rFonts w:ascii="Times New Roman" w:hAnsi="Times New Roman" w:cs="Times New Roman"/>
+          <w:rFonts w:cs="Times New Roman" w:ascii="Times New Roman" w:hAnsi="Times New Roman"/>
+          <w:b/>
+          <w:bCs/>
           <w:sz w:val="24"/>
         </w:rPr>
         <w:t>)</w:t>
@@ -213,7 +210,9 @@
       </w:pPr>
       <w:r>
         <w:rPr>
-          <w:rFonts w:ascii="Times New Roman" w:hAnsi="Times New Roman" w:cs="Times New Roman"/>
+          <w:rFonts w:cs="Times New Roman" w:ascii="Times New Roman" w:hAnsi="Times New Roman"/>
+          <w:b/>
+          <w:bCs/>
           <w:sz w:val="24"/>
         </w:rPr>
         <w:t>Pros</w:t>
@@ -233,7 +232,9 @@
       </w:pPr>
       <w:r>
         <w:rPr>
-          <w:rFonts w:ascii="Times New Roman" w:hAnsi="Times New Roman" w:cs="Times New Roman"/>
+          <w:rFonts w:cs="Times New Roman" w:ascii="Times New Roman" w:hAnsi="Times New Roman"/>
+          <w:b/>
+          <w:bCs/>
           <w:sz w:val="24"/>
         </w:rPr>
         <w:t>Free trial</w:t>
@@ -253,7 +254,9 @@
       </w:pPr>
       <w:r>
         <w:rPr>
-          <w:rFonts w:ascii="Times New Roman" w:hAnsi="Times New Roman" w:cs="Times New Roman"/>
+          <w:rFonts w:cs="Times New Roman" w:ascii="Times New Roman" w:hAnsi="Times New Roman"/>
+          <w:b/>
+          <w:bCs/>
           <w:sz w:val="24"/>
         </w:rPr>
         <w:t>Free for OIT students</w:t>
@@ -273,7 +276,9 @@
       </w:pPr>
       <w:r>
         <w:rPr>
-          <w:rFonts w:ascii="Times New Roman" w:hAnsi="Times New Roman" w:cs="Times New Roman"/>
+          <w:rFonts w:cs="Times New Roman" w:ascii="Times New Roman" w:hAnsi="Times New Roman"/>
+          <w:b/>
+          <w:bCs/>
           <w:sz w:val="24"/>
         </w:rPr>
         <w:t>Cons</w:t>
@@ -287,16 +292,20 @@
           <w:numId w:val="1"/>
         </w:numPr>
         <w:rPr>
-          <w:rFonts w:ascii="Times New Roman" w:hAnsi="Times New Roman" w:cs="Times New Roman"/>
-          <w:sz w:val="24"/>
-        </w:rPr>
-      </w:pPr>
-      <w:r>
-        <w:rPr>
-          <w:rFonts w:ascii="Times New Roman" w:hAnsi="Times New Roman" w:cs="Times New Roman"/>
+          <w:b/>
+          <w:b/>
+          <w:bCs/>
+        </w:rPr>
+      </w:pPr>
+      <w:r>
+        <w:rPr>
+          <w:rFonts w:cs="Times New Roman" w:ascii="Times New Roman" w:hAnsi="Times New Roman"/>
+          <w:b/>
+          <w:bCs/>
           <w:sz w:val="24"/>
         </w:rPr>
         <w:t>Support issues</w:t>
+        <w:br/>
       </w:r>
     </w:p>
     <w:p>
@@ -304,25 +313,66 @@
         <w:pStyle w:val="ListParagraph"/>
         <w:numPr>
           <w:ilvl w:val="0"/>
-          <w:numId w:val="1"/>
-        </w:numPr>
-        <w:rPr>
-          <w:rFonts w:ascii="Times New Roman" w:hAnsi="Times New Roman" w:cs="Times New Roman"/>
-          <w:sz w:val="24"/>
-        </w:rPr>
-      </w:pPr>
-      <w:r>
-        <w:rPr>
-          <w:rFonts w:ascii="Times New Roman" w:hAnsi="Times New Roman" w:cs="Times New Roman"/>
+          <w:numId w:val="0"/>
+        </w:numPr>
+        <w:ind w:left="2160" w:hanging="0"/>
+        <w:rPr>
+          <w:b/>
+          <w:b/>
+          <w:bCs/>
+        </w:rPr>
+      </w:pPr>
+      <w:r>
+        <w:rPr>
+          <w:rFonts w:cs="Times New Roman" w:ascii="Times New Roman" w:hAnsi="Times New Roman"/>
+          <w:b/>
+          <w:bCs/>
+          <w:sz w:val="24"/>
+        </w:rPr>
+        <w:t>Azure chosen due to better student offerings and likely better interoperability with Microsoft’s SQL Server.</w:t>
+      </w:r>
+    </w:p>
+    <w:p>
+      <w:pPr>
+        <w:pStyle w:val="ListParagraph"/>
+        <w:numPr>
+          <w:ilvl w:val="0"/>
+          <w:numId w:val="0"/>
+        </w:numPr>
+        <w:ind w:left="2160" w:hanging="0"/>
+        <w:rPr>
+          <w:rFonts w:ascii="Times New Roman" w:hAnsi="Times New Roman" w:cs="Times New Roman"/>
+          <w:sz w:val="24"/>
+        </w:rPr>
+      </w:pPr>
+      <w:r>
+        <w:rPr>
+          <w:b/>
+          <w:bCs/>
+        </w:rPr>
+      </w:r>
+    </w:p>
+    <w:p>
+      <w:pPr>
+        <w:pStyle w:val="ListParagraph"/>
+        <w:numPr>
+          <w:ilvl w:val="0"/>
+          <w:numId w:val="1"/>
+        </w:numPr>
+        <w:rPr/>
+      </w:pPr>
+      <w:r>
+        <w:rPr>
+          <w:rFonts w:cs="Times New Roman" w:ascii="Times New Roman" w:hAnsi="Times New Roman"/>
           <w:sz w:val="24"/>
         </w:rPr>
         <w:t>Rackspace Cloud (</w:t>
       </w:r>
-      <w:hyperlink r:id="rId7" w:history="1">
+      <w:hyperlink r:id="rId4">
         <w:r>
           <w:rPr>
-            <w:rStyle w:val="Hyperlink"/>
-            <w:rFonts w:ascii="Times New Roman" w:hAnsi="Times New Roman" w:cs="Times New Roman"/>
+            <w:rStyle w:val="InternetLink"/>
+            <w:rFonts w:cs="Times New Roman" w:ascii="Times New Roman" w:hAnsi="Times New Roman"/>
             <w:sz w:val="24"/>
           </w:rPr>
           <w:t>https://www.rackspace.com/cloud/databases</w:t>
@@ -330,7 +380,7 @@
       </w:hyperlink>
       <w:r>
         <w:rPr>
-          <w:rFonts w:ascii="Times New Roman" w:hAnsi="Times New Roman" w:cs="Times New Roman"/>
+          <w:rFonts w:cs="Times New Roman" w:ascii="Times New Roman" w:hAnsi="Times New Roman"/>
           <w:sz w:val="24"/>
         </w:rPr>
         <w:t>)</w:t>
@@ -350,7 +400,7 @@
       </w:pPr>
       <w:r>
         <w:rPr>
-          <w:rFonts w:ascii="Times New Roman" w:hAnsi="Times New Roman" w:cs="Times New Roman"/>
+          <w:rFonts w:cs="Times New Roman" w:ascii="Times New Roman" w:hAnsi="Times New Roman"/>
           <w:sz w:val="24"/>
         </w:rPr>
         <w:t>Pros</w:t>
@@ -370,7 +420,7 @@
       </w:pPr>
       <w:r>
         <w:rPr>
-          <w:rFonts w:ascii="Times New Roman" w:hAnsi="Times New Roman" w:cs="Times New Roman"/>
+          <w:rFonts w:cs="Times New Roman" w:ascii="Times New Roman" w:hAnsi="Times New Roman"/>
           <w:sz w:val="24"/>
         </w:rPr>
         <w:t>Supports multiple database types</w:t>
@@ -390,7 +440,7 @@
       </w:pPr>
       <w:r>
         <w:rPr>
-          <w:rFonts w:ascii="Times New Roman" w:hAnsi="Times New Roman" w:cs="Times New Roman"/>
+          <w:rFonts w:cs="Times New Roman" w:ascii="Times New Roman" w:hAnsi="Times New Roman"/>
           <w:sz w:val="24"/>
         </w:rPr>
         <w:t>Great customer support</w:t>
@@ -410,7 +460,7 @@
       </w:pPr>
       <w:r>
         <w:rPr>
-          <w:rFonts w:ascii="Times New Roman" w:hAnsi="Times New Roman" w:cs="Times New Roman"/>
+          <w:rFonts w:cs="Times New Roman" w:ascii="Times New Roman" w:hAnsi="Times New Roman"/>
           <w:sz w:val="24"/>
         </w:rPr>
         <w:t>Cons</w:t>
@@ -430,7 +480,7 @@
       </w:pPr>
       <w:r>
         <w:rPr>
-          <w:rFonts w:ascii="Times New Roman" w:hAnsi="Times New Roman" w:cs="Times New Roman"/>
+          <w:rFonts w:cs="Times New Roman" w:ascii="Times New Roman" w:hAnsi="Times New Roman"/>
           <w:sz w:val="24"/>
         </w:rPr>
         <w:t>Low documentation</w:t>
@@ -443,23 +493,20 @@
           <w:ilvl w:val="0"/>
           <w:numId w:val="1"/>
         </w:numPr>
-        <w:rPr>
-          <w:rFonts w:ascii="Times New Roman" w:hAnsi="Times New Roman" w:cs="Times New Roman"/>
-          <w:sz w:val="24"/>
-        </w:rPr>
-      </w:pPr>
-      <w:r>
-        <w:rPr>
-          <w:rFonts w:ascii="Times New Roman" w:hAnsi="Times New Roman" w:cs="Times New Roman"/>
+        <w:rPr/>
+      </w:pPr>
+      <w:r>
+        <w:rPr>
+          <w:rFonts w:cs="Times New Roman" w:ascii="Times New Roman" w:hAnsi="Times New Roman"/>
           <w:sz w:val="24"/>
         </w:rPr>
         <w:t>Oracle Database Cloud (</w:t>
       </w:r>
-      <w:hyperlink r:id="rId8" w:history="1">
+      <w:hyperlink r:id="rId5">
         <w:r>
           <w:rPr>
-            <w:rStyle w:val="Hyperlink"/>
-            <w:rFonts w:ascii="Times New Roman" w:hAnsi="Times New Roman" w:cs="Times New Roman"/>
+            <w:rStyle w:val="InternetLink"/>
+            <w:rFonts w:cs="Times New Roman" w:ascii="Times New Roman" w:hAnsi="Times New Roman"/>
             <w:sz w:val="24"/>
           </w:rPr>
           <w:t>https://cloud.oracle.com/en_US/tryit</w:t>
@@ -467,7 +514,7 @@
       </w:hyperlink>
       <w:r>
         <w:rPr>
-          <w:rFonts w:ascii="Times New Roman" w:hAnsi="Times New Roman" w:cs="Times New Roman"/>
+          <w:rFonts w:cs="Times New Roman" w:ascii="Times New Roman" w:hAnsi="Times New Roman"/>
           <w:sz w:val="24"/>
         </w:rPr>
         <w:t xml:space="preserve">) </w:t>
@@ -487,7 +534,7 @@
       </w:pPr>
       <w:r>
         <w:rPr>
-          <w:rFonts w:ascii="Times New Roman" w:hAnsi="Times New Roman" w:cs="Times New Roman"/>
+          <w:rFonts w:cs="Times New Roman" w:ascii="Times New Roman" w:hAnsi="Times New Roman"/>
           <w:sz w:val="24"/>
         </w:rPr>
         <w:t>Pros</w:t>
@@ -507,7 +554,7 @@
       </w:pPr>
       <w:r>
         <w:rPr>
-          <w:rFonts w:ascii="Times New Roman" w:hAnsi="Times New Roman" w:cs="Times New Roman"/>
+          <w:rFonts w:cs="Times New Roman" w:ascii="Times New Roman" w:hAnsi="Times New Roman"/>
           <w:sz w:val="24"/>
         </w:rPr>
         <w:t>Easy maintenance</w:t>
@@ -527,7 +574,7 @@
       </w:pPr>
       <w:r>
         <w:rPr>
-          <w:rFonts w:ascii="Times New Roman" w:hAnsi="Times New Roman" w:cs="Times New Roman"/>
+          <w:rFonts w:cs="Times New Roman" w:ascii="Times New Roman" w:hAnsi="Times New Roman"/>
           <w:sz w:val="24"/>
         </w:rPr>
         <w:t>Secure encryption</w:t>
@@ -547,7 +594,7 @@
       </w:pPr>
       <w:r>
         <w:rPr>
-          <w:rFonts w:ascii="Times New Roman" w:hAnsi="Times New Roman" w:cs="Times New Roman"/>
+          <w:rFonts w:cs="Times New Roman" w:ascii="Times New Roman" w:hAnsi="Times New Roman"/>
           <w:sz w:val="24"/>
         </w:rPr>
         <w:t>Cons</w:t>
@@ -567,7 +614,7 @@
       </w:pPr>
       <w:r>
         <w:rPr>
-          <w:rFonts w:ascii="Times New Roman" w:hAnsi="Times New Roman" w:cs="Times New Roman"/>
+          <w:rFonts w:cs="Times New Roman" w:ascii="Times New Roman" w:hAnsi="Times New Roman"/>
           <w:sz w:val="24"/>
         </w:rPr>
         <w:t>Support issues</w:t>
@@ -580,23 +627,20 @@
           <w:ilvl w:val="0"/>
           <w:numId w:val="1"/>
         </w:numPr>
-        <w:rPr>
-          <w:rFonts w:ascii="Times New Roman" w:hAnsi="Times New Roman" w:cs="Times New Roman"/>
-          <w:sz w:val="24"/>
-        </w:rPr>
-      </w:pPr>
-      <w:r>
-        <w:rPr>
-          <w:rFonts w:ascii="Times New Roman" w:hAnsi="Times New Roman" w:cs="Times New Roman"/>
+        <w:rPr/>
+      </w:pPr>
+      <w:r>
+        <w:rPr>
+          <w:rFonts w:cs="Times New Roman" w:ascii="Times New Roman" w:hAnsi="Times New Roman"/>
           <w:sz w:val="24"/>
         </w:rPr>
         <w:t>SAP Cloud Platform (</w:t>
       </w:r>
-      <w:hyperlink r:id="rId9" w:history="1">
+      <w:hyperlink r:id="rId6">
         <w:r>
           <w:rPr>
-            <w:rStyle w:val="Hyperlink"/>
-            <w:rFonts w:ascii="Times New Roman" w:hAnsi="Times New Roman" w:cs="Times New Roman"/>
+            <w:rStyle w:val="InternetLink"/>
+            <w:rFonts w:cs="Times New Roman" w:ascii="Times New Roman" w:hAnsi="Times New Roman"/>
             <w:sz w:val="24"/>
           </w:rPr>
           <w:t>https://developers.sap.com/topics/cloud-platform.html</w:t>
@@ -604,7 +648,7 @@
       </w:hyperlink>
       <w:r>
         <w:rPr>
-          <w:rFonts w:ascii="Times New Roman" w:hAnsi="Times New Roman" w:cs="Times New Roman"/>
+          <w:rFonts w:cs="Times New Roman" w:ascii="Times New Roman" w:hAnsi="Times New Roman"/>
           <w:sz w:val="24"/>
         </w:rPr>
         <w:t>)</w:t>
@@ -613,7 +657,7 @@
       <w:bookmarkEnd w:id="0"/>
       <w:r>
         <w:rPr>
-          <w:rFonts w:ascii="Times New Roman" w:hAnsi="Times New Roman" w:cs="Times New Roman"/>
+          <w:rFonts w:cs="Times New Roman" w:ascii="Times New Roman" w:hAnsi="Times New Roman"/>
           <w:sz w:val="24"/>
         </w:rPr>
         <w:t xml:space="preserve"> </w:t>
@@ -633,7 +677,7 @@
       </w:pPr>
       <w:r>
         <w:rPr>
-          <w:rFonts w:ascii="Times New Roman" w:hAnsi="Times New Roman" w:cs="Times New Roman"/>
+          <w:rFonts w:cs="Times New Roman" w:ascii="Times New Roman" w:hAnsi="Times New Roman"/>
           <w:sz w:val="24"/>
         </w:rPr>
         <w:t>Pros</w:t>
@@ -653,7 +697,7 @@
       </w:pPr>
       <w:r>
         <w:rPr>
-          <w:rFonts w:ascii="Times New Roman" w:hAnsi="Times New Roman" w:cs="Times New Roman"/>
+          <w:rFonts w:cs="Times New Roman" w:ascii="Times New Roman" w:hAnsi="Times New Roman"/>
           <w:sz w:val="24"/>
         </w:rPr>
         <w:t>Free trial</w:t>
@@ -673,7 +717,7 @@
       </w:pPr>
       <w:r>
         <w:rPr>
-          <w:rFonts w:ascii="Times New Roman" w:hAnsi="Times New Roman" w:cs="Times New Roman"/>
+          <w:rFonts w:cs="Times New Roman" w:ascii="Times New Roman" w:hAnsi="Times New Roman"/>
           <w:sz w:val="24"/>
         </w:rPr>
         <w:t>Easy to migrate</w:t>
@@ -693,7 +737,7 @@
       </w:pPr>
       <w:r>
         <w:rPr>
-          <w:rFonts w:ascii="Times New Roman" w:hAnsi="Times New Roman" w:cs="Times New Roman"/>
+          <w:rFonts w:cs="Times New Roman" w:ascii="Times New Roman" w:hAnsi="Times New Roman"/>
           <w:sz w:val="24"/>
         </w:rPr>
         <w:t>Cons</w:t>
@@ -706,36 +750,35 @@
           <w:ilvl w:val="2"/>
           <w:numId w:val="1"/>
         </w:numPr>
-        <w:rPr>
-          <w:rFonts w:ascii="Times New Roman" w:hAnsi="Times New Roman" w:cs="Times New Roman"/>
-          <w:sz w:val="24"/>
-        </w:rPr>
-      </w:pPr>
-      <w:r>
-        <w:rPr>
-          <w:rFonts w:ascii="Times New Roman" w:hAnsi="Times New Roman" w:cs="Times New Roman"/>
+        <w:spacing w:before="0" w:after="160"/>
+        <w:contextualSpacing/>
+        <w:rPr/>
+      </w:pPr>
+      <w:r>
+        <w:rPr>
+          <w:rFonts w:cs="Times New Roman" w:ascii="Times New Roman" w:hAnsi="Times New Roman"/>
           <w:sz w:val="24"/>
         </w:rPr>
         <w:t>Expensive</w:t>
       </w:r>
     </w:p>
     <w:sectPr>
+      <w:type w:val="nextPage"/>
       <w:pgSz w:w="12240" w:h="15840"/>
-      <w:pgMar w:top="1440" w:right="1440" w:bottom="1440" w:left="1440" w:header="720" w:footer="720" w:gutter="0"/>
-      <w:cols w:space="720"/>
-      <w:docGrid w:linePitch="360"/>
+      <w:pgMar w:left="1440" w:right="1440" w:header="0" w:top="1440" w:footer="0" w:bottom="1440" w:gutter="0"/>
+      <w:pgNumType w:fmt="decimal"/>
+      <w:formProt w:val="false"/>
+      <w:textDirection w:val="lrTb"/>
+      <w:docGrid w:type="default" w:linePitch="360" w:charSpace="4096"/>
     </w:sectPr>
   </w:body>
 </w:document>
 </file>
 
 <file path=word/numbering.xml><?xml version="1.0" encoding="utf-8"?>
-<w:numbering xmlns:wpc="http://schemas.microsoft.com/office/word/2010/wordprocessingCanvas" xmlns:cx="http://schemas.microsoft.com/office/drawing/2014/chartex" xmlns:cx1="http://schemas.microsoft.com/office/drawing/2015/9/8/chartex" xmlns:cx2="http://schemas.microsoft.com/office/drawing/2015/10/21/chartex" xmlns:cx3="http://schemas.microsoft.com/office/drawing/2016/5/9/chartex" xmlns:cx4="http://schemas.microsoft.com/office/drawing/2016/5/10/chartex" xmlns:cx5="http://schemas.microsoft.com/office/drawing/2016/5/11/chartex" xmlns:cx6="http://schemas.microsoft.com/office/drawing/2016/5/12/chartex" xmlns:cx7="http://schemas.microsoft.com/office/drawing/2016/5/13/chartex" xmlns:cx8="http://schemas.microsoft.com/office/drawing/2016/5/14/chartex" xmlns:mc="http://schemas.openxmlformats.org/markup-compatibility/2006" xmlns:aink="http://schemas.microsoft.com/office/drawing/2016/ink" xmlns:am3d="http://schemas.microsoft.com/office/drawing/2017/model3d" xmlns:o="urn:schemas-microsoft-com:office:office" xmlns:r="http://schemas.openxmlformats.org/officeDocument/2006/relationships" xmlns:m="http://schemas.openxmlformats.org/officeDocument/2006/math" xmlns:v="urn:schemas-microsoft-com:vml" xmlns:wp14="http://schemas.microsoft.com/office/word/2010/wordprocessingDrawing" xmlns:wp="http://schemas.openxmlformats.org/drawingml/2006/wordprocessingDrawing" xmlns:w10="urn:schemas-microsoft-com:office:word" xmlns:w="http://schemas.openxmlformats.org/wordprocessingml/2006/main" xmlns:w14="http://schemas.microsoft.com/office/word/2010/wordml" xmlns:w15="http://schemas.microsoft.com/office/word/2012/wordml" xmlns:w16cid="http://schemas.microsoft.com/office/word/2016/wordml/cid" xmlns:w16se="http://schemas.microsoft.com/office/word/2015/wordml/symex" xmlns:wpg="http://schemas.microsoft.com/office/word/2010/wordprocessingGroup" xmlns:wpi="http://schemas.microsoft.com/office/word/2010/wordprocessingInk" xmlns:wne="http://schemas.microsoft.com/office/word/2006/wordml" xmlns:wps="http://schemas.microsoft.com/office/word/2010/wordprocessingShape" mc:Ignorable="w14 w15 w16se w16cid wp14">
-  <w:abstractNum w:abstractNumId="0" w15:restartNumberingAfterBreak="0">
-    <w:nsid w:val="6DE37760"/>
-    <w:multiLevelType w:val="hybridMultilevel"/>
-    <w:tmpl w:val="E9808ACE"/>
-    <w:lvl w:ilvl="0" w:tplc="0409000F">
+<w:numbering xmlns:w="http://schemas.openxmlformats.org/wordprocessingml/2006/main" xmlns:o="urn:schemas-microsoft-com:office:office" xmlns:r="http://schemas.openxmlformats.org/officeDocument/2006/relationships" xmlns:v="urn:schemas-microsoft-com:vml">
+  <w:abstractNum w:abstractNumId="1">
+    <w:lvl w:ilvl="0">
       <w:start w:val="1"/>
       <w:numFmt w:val="decimal"/>
       <w:lvlText w:val="%1."/>
@@ -743,11 +786,8 @@
       <w:pPr>
         <w:ind w:left="720" w:hanging="360"/>
       </w:pPr>
-      <w:rPr>
-        <w:rFonts w:hint="default"/>
-      </w:rPr>
     </w:lvl>
-    <w:lvl w:ilvl="1" w:tplc="04090019">
+    <w:lvl w:ilvl="1">
       <w:start w:val="1"/>
       <w:numFmt w:val="lowerLetter"/>
       <w:lvlText w:val="%2."/>
@@ -756,7 +796,7 @@
         <w:ind w:left="1440" w:hanging="360"/>
       </w:pPr>
     </w:lvl>
-    <w:lvl w:ilvl="2" w:tplc="0409001B">
+    <w:lvl w:ilvl="2">
       <w:start w:val="1"/>
       <w:numFmt w:val="lowerRoman"/>
       <w:lvlText w:val="%3."/>
@@ -765,7 +805,7 @@
         <w:ind w:left="2160" w:hanging="180"/>
       </w:pPr>
     </w:lvl>
-    <w:lvl w:ilvl="3" w:tplc="0409000F" w:tentative="1">
+    <w:lvl w:ilvl="3">
       <w:start w:val="1"/>
       <w:numFmt w:val="decimal"/>
       <w:lvlText w:val="%4."/>
@@ -774,7 +814,7 @@
         <w:ind w:left="2880" w:hanging="360"/>
       </w:pPr>
     </w:lvl>
-    <w:lvl w:ilvl="4" w:tplc="04090019" w:tentative="1">
+    <w:lvl w:ilvl="4">
       <w:start w:val="1"/>
       <w:numFmt w:val="lowerLetter"/>
       <w:lvlText w:val="%5."/>
@@ -783,7 +823,7 @@
         <w:ind w:left="3600" w:hanging="360"/>
       </w:pPr>
     </w:lvl>
-    <w:lvl w:ilvl="5" w:tplc="0409001B" w:tentative="1">
+    <w:lvl w:ilvl="5">
       <w:start w:val="1"/>
       <w:numFmt w:val="lowerRoman"/>
       <w:lvlText w:val="%6."/>
@@ -792,7 +832,7 @@
         <w:ind w:left="4320" w:hanging="180"/>
       </w:pPr>
     </w:lvl>
-    <w:lvl w:ilvl="6" w:tplc="0409000F" w:tentative="1">
+    <w:lvl w:ilvl="6">
       <w:start w:val="1"/>
       <w:numFmt w:val="decimal"/>
       <w:lvlText w:val="%7."/>
@@ -801,7 +841,7 @@
         <w:ind w:left="5040" w:hanging="360"/>
       </w:pPr>
     </w:lvl>
-    <w:lvl w:ilvl="7" w:tplc="04090019" w:tentative="1">
+    <w:lvl w:ilvl="7">
       <w:start w:val="1"/>
       <w:numFmt w:val="lowerLetter"/>
       <w:lvlText w:val="%8."/>
@@ -810,7 +850,7 @@
         <w:ind w:left="5760" w:hanging="360"/>
       </w:pPr>
     </w:lvl>
-    <w:lvl w:ilvl="8" w:tplc="0409001B" w:tentative="1">
+    <w:lvl w:ilvl="8">
       <w:start w:val="1"/>
       <w:numFmt w:val="lowerRoman"/>
       <w:lvlText w:val="%9."/>
@@ -820,40 +860,133 @@
       </w:pPr>
     </w:lvl>
   </w:abstractNum>
+  <w:abstractNum w:abstractNumId="2">
+    <w:lvl w:ilvl="0">
+      <w:start w:val="1"/>
+      <w:numFmt w:val="none"/>
+      <w:suff w:val="nothing"/>
+      <w:lvlText w:val=""/>
+      <w:lvlJc w:val="left"/>
+      <w:pPr>
+        <w:ind w:left="0" w:hanging="0"/>
+      </w:pPr>
+    </w:lvl>
+    <w:lvl w:ilvl="1">
+      <w:start w:val="1"/>
+      <w:numFmt w:val="none"/>
+      <w:suff w:val="nothing"/>
+      <w:lvlText w:val=""/>
+      <w:lvlJc w:val="left"/>
+      <w:pPr>
+        <w:ind w:left="0" w:hanging="0"/>
+      </w:pPr>
+    </w:lvl>
+    <w:lvl w:ilvl="2">
+      <w:start w:val="1"/>
+      <w:numFmt w:val="none"/>
+      <w:suff w:val="nothing"/>
+      <w:lvlText w:val=""/>
+      <w:lvlJc w:val="left"/>
+      <w:pPr>
+        <w:ind w:left="0" w:hanging="0"/>
+      </w:pPr>
+    </w:lvl>
+    <w:lvl w:ilvl="3">
+      <w:start w:val="1"/>
+      <w:numFmt w:val="none"/>
+      <w:suff w:val="nothing"/>
+      <w:lvlText w:val=""/>
+      <w:lvlJc w:val="left"/>
+      <w:pPr>
+        <w:ind w:left="0" w:hanging="0"/>
+      </w:pPr>
+    </w:lvl>
+    <w:lvl w:ilvl="4">
+      <w:start w:val="1"/>
+      <w:numFmt w:val="none"/>
+      <w:suff w:val="nothing"/>
+      <w:lvlText w:val=""/>
+      <w:lvlJc w:val="left"/>
+      <w:pPr>
+        <w:ind w:left="0" w:hanging="0"/>
+      </w:pPr>
+    </w:lvl>
+    <w:lvl w:ilvl="5">
+      <w:start w:val="1"/>
+      <w:numFmt w:val="none"/>
+      <w:suff w:val="nothing"/>
+      <w:lvlText w:val=""/>
+      <w:lvlJc w:val="left"/>
+      <w:pPr>
+        <w:ind w:left="0" w:hanging="0"/>
+      </w:pPr>
+    </w:lvl>
+    <w:lvl w:ilvl="6">
+      <w:start w:val="1"/>
+      <w:numFmt w:val="none"/>
+      <w:suff w:val="nothing"/>
+      <w:lvlText w:val=""/>
+      <w:lvlJc w:val="left"/>
+      <w:pPr>
+        <w:ind w:left="0" w:hanging="0"/>
+      </w:pPr>
+    </w:lvl>
+    <w:lvl w:ilvl="7">
+      <w:start w:val="1"/>
+      <w:numFmt w:val="none"/>
+      <w:suff w:val="nothing"/>
+      <w:lvlText w:val=""/>
+      <w:lvlJc w:val="left"/>
+      <w:pPr>
+        <w:ind w:left="0" w:hanging="0"/>
+      </w:pPr>
+    </w:lvl>
+    <w:lvl w:ilvl="8">
+      <w:start w:val="1"/>
+      <w:numFmt w:val="none"/>
+      <w:suff w:val="nothing"/>
+      <w:lvlText w:val=""/>
+      <w:lvlJc w:val="left"/>
+      <w:pPr>
+        <w:ind w:left="0" w:hanging="0"/>
+      </w:pPr>
+    </w:lvl>
+  </w:abstractNum>
   <w:num w:numId="1">
-    <w:abstractNumId w:val="0"/>
+    <w:abstractNumId w:val="1"/>
+  </w:num>
+  <w:num w:numId="2">
+    <w:abstractNumId w:val="2"/>
   </w:num>
 </w:numbering>
 </file>
 
 <file path=word/styles.xml><?xml version="1.0" encoding="utf-8"?>
-<w:styles xmlns:mc="http://schemas.openxmlformats.org/markup-compatibility/2006" xmlns:r="http://schemas.openxmlformats.org/officeDocument/2006/relationships" xmlns:w="http://schemas.openxmlformats.org/wordprocessingml/2006/main" xmlns:w14="http://schemas.microsoft.com/office/word/2010/wordml" xmlns:w15="http://schemas.microsoft.com/office/word/2012/wordml" xmlns:w16cid="http://schemas.microsoft.com/office/word/2016/wordml/cid" xmlns:w16se="http://schemas.microsoft.com/office/word/2015/wordml/symex" mc:Ignorable="w14 w15 w16se w16cid">
+<w:styles xmlns:w="http://schemas.openxmlformats.org/wordprocessingml/2006/main" xmlns:w14="http://schemas.microsoft.com/office/word/2010/wordml" xmlns:mc="http://schemas.openxmlformats.org/markup-compatibility/2006" mc:Ignorable="w14">
   <w:docDefaults>
     <w:rPrDefault>
       <w:rPr>
-        <w:rFonts w:asciiTheme="minorHAnsi" w:eastAsiaTheme="minorEastAsia" w:hAnsiTheme="minorHAnsi" w:cstheme="minorBidi"/>
+        <w:rFonts w:ascii="Calibri" w:hAnsi="Calibri" w:eastAsia="游明朝" w:cs="" w:asciiTheme="minorHAnsi" w:cstheme="minorBidi" w:eastAsiaTheme="minorEastAsia" w:hAnsiTheme="minorHAnsi"/>
         <w:sz w:val="22"/>
         <w:szCs w:val="22"/>
         <w:lang w:val="en-US" w:eastAsia="ja-JP" w:bidi="ar-SA"/>
       </w:rPr>
     </w:rPrDefault>
     <w:pPrDefault>
-      <w:pPr>
-        <w:spacing w:after="160" w:line="259" w:lineRule="auto"/>
-      </w:pPr>
+      <w:pPr/>
     </w:pPrDefault>
   </w:docDefaults>
   <w:latentStyles w:defLockedState="0" w:defUIPriority="99" w:defSemiHidden="0" w:defUnhideWhenUsed="0" w:defQFormat="0" w:count="375">
     <w:lsdException w:name="Normal" w:uiPriority="0" w:qFormat="1"/>
     <w:lsdException w:name="heading 1" w:uiPriority="9" w:qFormat="1"/>
-    <w:lsdException w:name="heading 2" w:semiHidden="1" w:uiPriority="9" w:unhideWhenUsed="1" w:qFormat="1"/>
-    <w:lsdException w:name="heading 3" w:semiHidden="1" w:uiPriority="9" w:unhideWhenUsed="1" w:qFormat="1"/>
-    <w:lsdException w:name="heading 4" w:semiHidden="1" w:uiPriority="9" w:unhideWhenUsed="1" w:qFormat="1"/>
-    <w:lsdException w:name="heading 5" w:semiHidden="1" w:uiPriority="9" w:unhideWhenUsed="1" w:qFormat="1"/>
-    <w:lsdException w:name="heading 6" w:semiHidden="1" w:uiPriority="9" w:unhideWhenUsed="1" w:qFormat="1"/>
-    <w:lsdException w:name="heading 7" w:semiHidden="1" w:uiPriority="9" w:unhideWhenUsed="1" w:qFormat="1"/>
-    <w:lsdException w:name="heading 8" w:semiHidden="1" w:uiPriority="9" w:unhideWhenUsed="1" w:qFormat="1"/>
-    <w:lsdException w:name="heading 9" w:semiHidden="1" w:uiPriority="9" w:unhideWhenUsed="1" w:qFormat="1"/>
+    <w:lsdException w:name="heading 2" w:uiPriority="9" w:semiHidden="1" w:unhideWhenUsed="1" w:qFormat="1"/>
+    <w:lsdException w:name="heading 3" w:uiPriority="9" w:semiHidden="1" w:unhideWhenUsed="1" w:qFormat="1"/>
+    <w:lsdException w:name="heading 4" w:uiPriority="9" w:semiHidden="1" w:unhideWhenUsed="1" w:qFormat="1"/>
+    <w:lsdException w:name="heading 5" w:uiPriority="9" w:semiHidden="1" w:unhideWhenUsed="1" w:qFormat="1"/>
+    <w:lsdException w:name="heading 6" w:uiPriority="9" w:semiHidden="1" w:unhideWhenUsed="1" w:qFormat="1"/>
+    <w:lsdException w:name="heading 7" w:uiPriority="9" w:semiHidden="1" w:unhideWhenUsed="1" w:qFormat="1"/>
+    <w:lsdException w:name="heading 8" w:uiPriority="9" w:semiHidden="1" w:unhideWhenUsed="1" w:qFormat="1"/>
+    <w:lsdException w:name="heading 9" w:uiPriority="9" w:semiHidden="1" w:unhideWhenUsed="1" w:qFormat="1"/>
     <w:lsdException w:name="index 1" w:semiHidden="1" w:unhideWhenUsed="1"/>
     <w:lsdException w:name="index 2" w:semiHidden="1" w:unhideWhenUsed="1"/>
     <w:lsdException w:name="index 3" w:semiHidden="1" w:unhideWhenUsed="1"/>
@@ -863,22 +996,22 @@
     <w:lsdException w:name="index 7" w:semiHidden="1" w:unhideWhenUsed="1"/>
     <w:lsdException w:name="index 8" w:semiHidden="1" w:unhideWhenUsed="1"/>
     <w:lsdException w:name="index 9" w:semiHidden="1" w:unhideWhenUsed="1"/>
-    <w:lsdException w:name="toc 1" w:semiHidden="1" w:uiPriority="39" w:unhideWhenUsed="1"/>
-    <w:lsdException w:name="toc 2" w:semiHidden="1" w:uiPriority="39" w:unhideWhenUsed="1"/>
-    <w:lsdException w:name="toc 3" w:semiHidden="1" w:uiPriority="39" w:unhideWhenUsed="1"/>
-    <w:lsdException w:name="toc 4" w:semiHidden="1" w:uiPriority="39" w:unhideWhenUsed="1"/>
-    <w:lsdException w:name="toc 5" w:semiHidden="1" w:uiPriority="39" w:unhideWhenUsed="1"/>
-    <w:lsdException w:name="toc 6" w:semiHidden="1" w:uiPriority="39" w:unhideWhenUsed="1"/>
-    <w:lsdException w:name="toc 7" w:semiHidden="1" w:uiPriority="39" w:unhideWhenUsed="1"/>
-    <w:lsdException w:name="toc 8" w:semiHidden="1" w:uiPriority="39" w:unhideWhenUsed="1"/>
-    <w:lsdException w:name="toc 9" w:semiHidden="1" w:uiPriority="39" w:unhideWhenUsed="1"/>
+    <w:lsdException w:name="toc 1" w:uiPriority="39" w:semiHidden="1" w:unhideWhenUsed="1"/>
+    <w:lsdException w:name="toc 2" w:uiPriority="39" w:semiHidden="1" w:unhideWhenUsed="1"/>
+    <w:lsdException w:name="toc 3" w:uiPriority="39" w:semiHidden="1" w:unhideWhenUsed="1"/>
+    <w:lsdException w:name="toc 4" w:uiPriority="39" w:semiHidden="1" w:unhideWhenUsed="1"/>
+    <w:lsdException w:name="toc 5" w:uiPriority="39" w:semiHidden="1" w:unhideWhenUsed="1"/>
+    <w:lsdException w:name="toc 6" w:uiPriority="39" w:semiHidden="1" w:unhideWhenUsed="1"/>
+    <w:lsdException w:name="toc 7" w:uiPriority="39" w:semiHidden="1" w:unhideWhenUsed="1"/>
+    <w:lsdException w:name="toc 8" w:uiPriority="39" w:semiHidden="1" w:unhideWhenUsed="1"/>
+    <w:lsdException w:name="toc 9" w:uiPriority="39" w:semiHidden="1" w:unhideWhenUsed="1"/>
     <w:lsdException w:name="Normal Indent" w:semiHidden="1" w:unhideWhenUsed="1"/>
     <w:lsdException w:name="footnote text" w:semiHidden="1" w:unhideWhenUsed="1"/>
     <w:lsdException w:name="annotation text" w:semiHidden="1" w:unhideWhenUsed="1"/>
     <w:lsdException w:name="header" w:semiHidden="1" w:unhideWhenUsed="1"/>
     <w:lsdException w:name="footer" w:semiHidden="1" w:unhideWhenUsed="1"/>
     <w:lsdException w:name="index heading" w:semiHidden="1" w:unhideWhenUsed="1"/>
-    <w:lsdException w:name="caption" w:semiHidden="1" w:uiPriority="35" w:unhideWhenUsed="1" w:qFormat="1"/>
+    <w:lsdException w:name="caption" w:uiPriority="35" w:semiHidden="1" w:unhideWhenUsed="1" w:qFormat="1"/>
     <w:lsdException w:name="table of figures" w:semiHidden="1" w:unhideWhenUsed="1"/>
     <w:lsdException w:name="envelope address" w:semiHidden="1" w:unhideWhenUsed="1"/>
     <w:lsdException w:name="envelope return" w:semiHidden="1" w:unhideWhenUsed="1"/>
@@ -909,7 +1042,7 @@
     <w:lsdException w:name="Title" w:uiPriority="10" w:qFormat="1"/>
     <w:lsdException w:name="Closing" w:semiHidden="1" w:unhideWhenUsed="1"/>
     <w:lsdException w:name="Signature" w:semiHidden="1" w:unhideWhenUsed="1"/>
-    <w:lsdException w:name="Default Paragraph Font" w:semiHidden="1" w:uiPriority="1" w:unhideWhenUsed="1"/>
+    <w:lsdException w:name="Default Paragraph Font" w:uiPriority="1" w:semiHidden="1" w:unhideWhenUsed="1"/>
     <w:lsdException w:name="Body Text" w:semiHidden="1" w:unhideWhenUsed="1"/>
     <w:lsdException w:name="Body Text Indent" w:semiHidden="1" w:unhideWhenUsed="1"/>
     <w:lsdException w:name="List Continue" w:semiHidden="1" w:unhideWhenUsed="1"/>
@@ -1109,8 +1242,8 @@
     <w:lsdException w:name="Subtle Reference" w:uiPriority="31" w:qFormat="1"/>
     <w:lsdException w:name="Intense Reference" w:uiPriority="32" w:qFormat="1"/>
     <w:lsdException w:name="Book Title" w:uiPriority="33" w:qFormat="1"/>
-    <w:lsdException w:name="Bibliography" w:semiHidden="1" w:uiPriority="37" w:unhideWhenUsed="1"/>
-    <w:lsdException w:name="TOC Heading" w:semiHidden="1" w:uiPriority="39" w:unhideWhenUsed="1" w:qFormat="1"/>
+    <w:lsdException w:name="Bibliography" w:uiPriority="37" w:semiHidden="1" w:unhideWhenUsed="1"/>
+    <w:lsdException w:name="TOC Heading" w:uiPriority="39" w:semiHidden="1" w:unhideWhenUsed="1" w:qFormat="1"/>
     <w:lsdException w:name="Plain Table 1" w:uiPriority="41"/>
     <w:lsdException w:name="Plain Table 2" w:uiPriority="42"/>
     <w:lsdException w:name="Plain Table 3" w:uiPriority="43"/>
@@ -1220,15 +1353,141 @@
     <w:lsdException w:name="Hashtag" w:semiHidden="1" w:unhideWhenUsed="1"/>
     <w:lsdException w:name="Unresolved Mention" w:semiHidden="1" w:unhideWhenUsed="1"/>
   </w:latentStyles>
-  <w:style w:type="paragraph" w:default="1" w:styleId="Normal">
+  <w:style w:type="paragraph" w:styleId="Normal" w:default="1">
     <w:name w:val="Normal"/>
     <w:qFormat/>
+    <w:pPr>
+      <w:widowControl/>
+      <w:bidi w:val="0"/>
+      <w:spacing w:lineRule="auto" w:line="259" w:before="0" w:after="160"/>
+      <w:jc w:val="left"/>
+    </w:pPr>
+    <w:rPr>
+      <w:rFonts w:ascii="Calibri" w:hAnsi="Calibri" w:eastAsia="游明朝" w:cs="" w:asciiTheme="minorHAnsi" w:cstheme="minorBidi" w:eastAsiaTheme="minorEastAsia" w:hAnsiTheme="minorHAnsi"/>
+      <w:color w:val="auto"/>
+      <w:kern w:val="0"/>
+      <w:sz w:val="22"/>
+      <w:szCs w:val="22"/>
+      <w:lang w:val="en-US" w:eastAsia="ja-JP" w:bidi="ar-SA"/>
+    </w:rPr>
   </w:style>
-  <w:style w:type="character" w:default="1" w:styleId="DefaultParagraphFont">
+  <w:style w:type="character" w:styleId="DefaultParagraphFont" w:default="1">
     <w:name w:val="Default Paragraph Font"/>
     <w:uiPriority w:val="1"/>
     <w:semiHidden/>
     <w:unhideWhenUsed/>
+    <w:qFormat/>
+    <w:rPr/>
+  </w:style>
+  <w:style w:type="character" w:styleId="InternetLink">
+    <w:name w:val="Internet Link"/>
+    <w:basedOn w:val="DefaultParagraphFont"/>
+    <w:uiPriority w:val="99"/>
+    <w:unhideWhenUsed/>
+    <w:rsid w:val="00dd571b"/>
+    <w:rPr>
+      <w:color w:val="0563C1" w:themeColor="hyperlink"/>
+      <w:u w:val="single"/>
+    </w:rPr>
+  </w:style>
+  <w:style w:type="character" w:styleId="UnresolvedMention">
+    <w:name w:val="Unresolved Mention"/>
+    <w:basedOn w:val="DefaultParagraphFont"/>
+    <w:uiPriority w:val="99"/>
+    <w:semiHidden/>
+    <w:unhideWhenUsed/>
+    <w:qFormat/>
+    <w:rsid w:val="00dd571b"/>
+    <w:rPr>
+      <w:color w:val="605E5C"/>
+      <w:shd w:fill="E1DFDD" w:val="clear"/>
+    </w:rPr>
+  </w:style>
+  <w:style w:type="character" w:styleId="ListLabel1">
+    <w:name w:val="ListLabel 1"/>
+    <w:qFormat/>
+    <w:rPr>
+      <w:rFonts w:ascii="Times New Roman" w:hAnsi="Times New Roman" w:cs="Times New Roman"/>
+      <w:sz w:val="24"/>
+    </w:rPr>
+  </w:style>
+  <w:style w:type="paragraph" w:styleId="Heading">
+    <w:name w:val="Heading"/>
+    <w:basedOn w:val="Normal"/>
+    <w:next w:val="TextBody"/>
+    <w:qFormat/>
+    <w:pPr>
+      <w:keepNext w:val="true"/>
+      <w:spacing w:before="240" w:after="120"/>
+    </w:pPr>
+    <w:rPr>
+      <w:rFonts w:ascii="Liberation Sans" w:hAnsi="Liberation Sans" w:eastAsia="Clear Sans" w:cs="Lohit Marathi"/>
+      <w:sz w:val="28"/>
+      <w:szCs w:val="28"/>
+    </w:rPr>
+  </w:style>
+  <w:style w:type="paragraph" w:styleId="TextBody">
+    <w:name w:val="Body Text"/>
+    <w:basedOn w:val="Normal"/>
+    <w:pPr>
+      <w:spacing w:lineRule="auto" w:line="276" w:before="0" w:after="140"/>
+    </w:pPr>
+    <w:rPr/>
+  </w:style>
+  <w:style w:type="paragraph" w:styleId="List">
+    <w:name w:val="List"/>
+    <w:basedOn w:val="TextBody"/>
+    <w:pPr/>
+    <w:rPr>
+      <w:rFonts w:cs="Lohit Marathi"/>
+    </w:rPr>
+  </w:style>
+  <w:style w:type="paragraph" w:styleId="Caption">
+    <w:name w:val="Caption"/>
+    <w:basedOn w:val="Normal"/>
+    <w:qFormat/>
+    <w:pPr>
+      <w:suppressLineNumbers/>
+      <w:spacing w:before="120" w:after="120"/>
+    </w:pPr>
+    <w:rPr>
+      <w:rFonts w:cs="Lohit Marathi"/>
+      <w:i/>
+      <w:iCs/>
+      <w:sz w:val="24"/>
+      <w:szCs w:val="24"/>
+    </w:rPr>
+  </w:style>
+  <w:style w:type="paragraph" w:styleId="Index">
+    <w:name w:val="Index"/>
+    <w:basedOn w:val="Normal"/>
+    <w:qFormat/>
+    <w:pPr>
+      <w:suppressLineNumbers/>
+    </w:pPr>
+    <w:rPr>
+      <w:rFonts w:cs="Lohit Marathi"/>
+    </w:rPr>
+  </w:style>
+  <w:style w:type="paragraph" w:styleId="ListParagraph">
+    <w:name w:val="List Paragraph"/>
+    <w:basedOn w:val="Normal"/>
+    <w:uiPriority w:val="34"/>
+    <w:qFormat/>
+    <w:rsid w:val="00dd571b"/>
+    <w:pPr>
+      <w:spacing w:before="0" w:after="160"/>
+      <w:ind w:left="720" w:hanging="0"/>
+      <w:contextualSpacing/>
+    </w:pPr>
+    <w:rPr/>
+  </w:style>
+  <w:style w:type="numbering" w:styleId="NoList" w:default="1">
+    <w:name w:val="No List"/>
+    <w:uiPriority w:val="99"/>
+    <w:semiHidden/>
+    <w:unhideWhenUsed/>
+    <w:qFormat/>
   </w:style>
   <w:style w:type="table" w:default="1" w:styleId="TableNormal">
     <w:name w:val="Normal Table"/>
@@ -1244,46 +1503,6 @@
         <w:right w:w="108" w:type="dxa"/>
       </w:tblCellMar>
     </w:tblPr>
-  </w:style>
-  <w:style w:type="numbering" w:default="1" w:styleId="NoList">
-    <w:name w:val="No List"/>
-    <w:uiPriority w:val="99"/>
-    <w:semiHidden/>
-    <w:unhideWhenUsed/>
-  </w:style>
-  <w:style w:type="paragraph" w:styleId="ListParagraph">
-    <w:name w:val="List Paragraph"/>
-    <w:basedOn w:val="Normal"/>
-    <w:uiPriority w:val="34"/>
-    <w:qFormat/>
-    <w:rsid w:val="00DD571B"/>
-    <w:pPr>
-      <w:ind w:left="720"/>
-      <w:contextualSpacing/>
-    </w:pPr>
-  </w:style>
-  <w:style w:type="character" w:styleId="Hyperlink">
-    <w:name w:val="Hyperlink"/>
-    <w:basedOn w:val="DefaultParagraphFont"/>
-    <w:uiPriority w:val="99"/>
-    <w:unhideWhenUsed/>
-    <w:rsid w:val="00DD571B"/>
-    <w:rPr>
-      <w:color w:val="0563C1" w:themeColor="hyperlink"/>
-      <w:u w:val="single"/>
-    </w:rPr>
-  </w:style>
-  <w:style w:type="character" w:styleId="UnresolvedMention">
-    <w:name w:val="Unresolved Mention"/>
-    <w:basedOn w:val="DefaultParagraphFont"/>
-    <w:uiPriority w:val="99"/>
-    <w:semiHidden/>
-    <w:unhideWhenUsed/>
-    <w:rsid w:val="00DD571B"/>
-    <w:rPr>
-      <w:color w:val="605E5C"/>
-      <w:shd w:val="clear" w:color="auto" w:fill="E1DFDD"/>
-    </w:rPr>
   </w:style>
 </w:styles>
 </file>

</xml_diff>